<commit_message>
Everything except News Edit is complete
</commit_message>
<xml_diff>
--- a/MontermoWebsite.docx
+++ b/MontermoWebsite.docx
@@ -1,6 +1,6 @@
 
 <file path=word/document.xml><?xml version="1.0" encoding="utf-8"?>
-<w:document xmlns:wpc="http://schemas.microsoft.com/office/word/2010/wordprocessingCanvas" xmlns:mc="http://schemas.openxmlformats.org/markup-compatibility/2006" xmlns:o="urn:schemas-microsoft-com:office:office" xmlns:r="http://schemas.openxmlformats.org/officeDocument/2006/relationships" xmlns:m="http://schemas.openxmlformats.org/officeDocument/2006/math" xmlns:v="urn:schemas-microsoft-com:vml" xmlns:wp14="http://schemas.microsoft.com/office/word/2010/wordprocessingDrawing" xmlns:wp="http://schemas.openxmlformats.org/drawingml/2006/wordprocessingDrawing" xmlns:w10="urn:schemas-microsoft-com:office:word" xmlns:w="http://schemas.openxmlformats.org/wordprocessingml/2006/main" xmlns:w14="http://schemas.microsoft.com/office/word/2010/wordml" xmlns:w15="http://schemas.microsoft.com/office/word/2012/wordml" xmlns:wpg="http://schemas.microsoft.com/office/word/2010/wordprocessingGroup" xmlns:wpi="http://schemas.microsoft.com/office/word/2010/wordprocessingInk" xmlns:wne="http://schemas.microsoft.com/office/word/2006/wordml" xmlns:wps="http://schemas.microsoft.com/office/word/2010/wordprocessingShape" mc:Ignorable="w14 w15 wp14">
+<w:document xmlns:wpc="http://schemas.microsoft.com/office/word/2010/wordprocessingCanvas" xmlns:mc="http://schemas.openxmlformats.org/markup-compatibility/2006" xmlns:o="urn:schemas-microsoft-com:office:office" xmlns:r="http://schemas.openxmlformats.org/officeDocument/2006/relationships" xmlns:m="http://schemas.openxmlformats.org/officeDocument/2006/math" xmlns:v="urn:schemas-microsoft-com:vml" xmlns:wp14="http://schemas.microsoft.com/office/word/2010/wordprocessingDrawing" xmlns:wp="http://schemas.openxmlformats.org/drawingml/2006/wordprocessingDrawing" xmlns:w10="urn:schemas-microsoft-com:office:word" xmlns:w="http://schemas.openxmlformats.org/wordprocessingml/2006/main" xmlns:w14="http://schemas.microsoft.com/office/word/2010/wordml" xmlns:wpg="http://schemas.microsoft.com/office/word/2010/wordprocessingGroup" xmlns:wpi="http://schemas.microsoft.com/office/word/2010/wordprocessingInk" xmlns:wne="http://schemas.microsoft.com/office/word/2006/wordml" xmlns:wps="http://schemas.microsoft.com/office/word/2010/wordprocessingShape" mc:Ignorable="w14 wp14">
   <w:body>
     <w:p>
       <w:pPr>
@@ -80,7 +80,7 @@
         <w:pStyle w:val="ListParagraph"/>
         <w:numPr>
           <w:ilvl w:val="0"/>
-          <w:numId w:val="2"/>
+          <w:numId w:val="3"/>
         </w:numPr>
       </w:pPr>
       <w:r>
@@ -95,7 +95,7 @@
         <w:pStyle w:val="ListParagraph"/>
         <w:numPr>
           <w:ilvl w:val="0"/>
-          <w:numId w:val="2"/>
+          <w:numId w:val="3"/>
         </w:numPr>
       </w:pPr>
       <w:r>
@@ -110,7 +110,7 @@
         <w:pStyle w:val="ListParagraph"/>
         <w:numPr>
           <w:ilvl w:val="0"/>
-          <w:numId w:val="2"/>
+          <w:numId w:val="3"/>
         </w:numPr>
       </w:pPr>
       <w:r>
@@ -125,7 +125,7 @@
         <w:pStyle w:val="ListParagraph"/>
         <w:numPr>
           <w:ilvl w:val="0"/>
-          <w:numId w:val="2"/>
+          <w:numId w:val="3"/>
         </w:numPr>
       </w:pPr>
       <w:r>
@@ -140,7 +140,7 @@
         <w:pStyle w:val="ListParagraph"/>
         <w:numPr>
           <w:ilvl w:val="0"/>
-          <w:numId w:val="2"/>
+          <w:numId w:val="3"/>
         </w:numPr>
       </w:pPr>
       <w:r>
@@ -155,7 +155,7 @@
         <w:pStyle w:val="ListParagraph"/>
         <w:numPr>
           <w:ilvl w:val="0"/>
-          <w:numId w:val="2"/>
+          <w:numId w:val="3"/>
         </w:numPr>
       </w:pPr>
       <w:r>
@@ -170,7 +170,7 @@
         <w:pStyle w:val="ListParagraph"/>
         <w:numPr>
           <w:ilvl w:val="0"/>
-          <w:numId w:val="2"/>
+          <w:numId w:val="3"/>
         </w:numPr>
       </w:pPr>
       <w:r>
@@ -203,7 +203,7 @@
         <w:pStyle w:val="ListParagraph"/>
         <w:numPr>
           <w:ilvl w:val="0"/>
-          <w:numId w:val="2"/>
+          <w:numId w:val="3"/>
         </w:numPr>
       </w:pPr>
       <w:r>
@@ -218,7 +218,7 @@
         <w:pStyle w:val="ListParagraph"/>
         <w:numPr>
           <w:ilvl w:val="0"/>
-          <w:numId w:val="2"/>
+          <w:numId w:val="3"/>
         </w:numPr>
       </w:pPr>
       <w:r>
@@ -233,7 +233,7 @@
         <w:pStyle w:val="ListParagraph"/>
         <w:numPr>
           <w:ilvl w:val="0"/>
-          <w:numId w:val="2"/>
+          <w:numId w:val="3"/>
         </w:numPr>
       </w:pPr>
       <w:r>
@@ -248,7 +248,7 @@
         <w:pStyle w:val="ListParagraph"/>
         <w:numPr>
           <w:ilvl w:val="0"/>
-          <w:numId w:val="2"/>
+          <w:numId w:val="3"/>
         </w:numPr>
       </w:pPr>
       <w:r>
@@ -272,7 +272,7 @@
         <w:pStyle w:val="ListParagraph"/>
         <w:numPr>
           <w:ilvl w:val="0"/>
-          <w:numId w:val="2"/>
+          <w:numId w:val="3"/>
         </w:numPr>
       </w:pPr>
       <w:r>
@@ -287,7 +287,7 @@
         <w:pStyle w:val="ListParagraph"/>
         <w:numPr>
           <w:ilvl w:val="0"/>
-          <w:numId w:val="2"/>
+          <w:numId w:val="3"/>
         </w:numPr>
       </w:pPr>
       <w:r>
@@ -302,7 +302,7 @@
         <w:pStyle w:val="ListParagraph"/>
         <w:numPr>
           <w:ilvl w:val="0"/>
-          <w:numId w:val="2"/>
+          <w:numId w:val="3"/>
         </w:numPr>
       </w:pPr>
       <w:r>
@@ -317,7 +317,7 @@
         <w:pStyle w:val="ListParagraph"/>
         <w:numPr>
           <w:ilvl w:val="0"/>
-          <w:numId w:val="2"/>
+          <w:numId w:val="3"/>
         </w:numPr>
       </w:pPr>
       <w:r>
@@ -332,7 +332,7 @@
         <w:pStyle w:val="ListParagraph"/>
         <w:numPr>
           <w:ilvl w:val="0"/>
-          <w:numId w:val="2"/>
+          <w:numId w:val="3"/>
         </w:numPr>
       </w:pPr>
       <w:r>
@@ -340,6 +340,18 @@
       </w:r>
       <w:r>
         <w:t xml:space="preserve"> – 0.5</w:t>
+      </w:r>
+    </w:p>
+    <w:p>
+      <w:pPr>
+        <w:pStyle w:val="ListParagraph"/>
+        <w:numPr>
+          <w:ilvl w:val="0"/>
+          <w:numId w:val="3"/>
+        </w:numPr>
+      </w:pPr>
+      <w:r>
+        <w:t>Admin heseg deer news edit hesgiig yanzlana.</w:t>
       </w:r>
     </w:p>
     <w:p>
@@ -365,17 +377,134 @@
       <w:r>
         <w:t xml:space="preserve"> Done</w:t>
       </w:r>
+    </w:p>
+    <w:p>
+      <w:r>
+        <w:t>2.</w:t>
+      </w:r>
+    </w:p>
+    <w:p>
+      <w:r>
+        <w:t>3.</w:t>
+      </w:r>
+      <w:r>
+        <w:t xml:space="preserve"> Done</w:t>
+      </w:r>
+    </w:p>
+    <w:p>
+      <w:r>
+        <w:t>4.</w:t>
+      </w:r>
+      <w:r>
+        <w:t xml:space="preserve"> Done</w:t>
+      </w:r>
+    </w:p>
+    <w:p>
+      <w:r>
+        <w:t>5.</w:t>
+      </w:r>
+      <w:r>
+        <w:t xml:space="preserve"> Done</w:t>
+      </w:r>
+    </w:p>
+    <w:p>
+      <w:r>
+        <w:t>6.</w:t>
+      </w:r>
+      <w:r>
+        <w:t xml:space="preserve"> Done</w:t>
+      </w:r>
+    </w:p>
+    <w:p>
+      <w:r>
+        <w:t>7.</w:t>
+      </w:r>
+      <w:r>
+        <w:t xml:space="preserve"> Done</w:t>
+      </w:r>
+    </w:p>
+    <w:p>
+      <w:r>
+        <w:t>8.</w:t>
+      </w:r>
+      <w:r>
+        <w:t xml:space="preserve"> Done</w:t>
+      </w:r>
+    </w:p>
+    <w:p>
+      <w:r>
+        <w:t>9.</w:t>
+      </w:r>
+      <w:r>
+        <w:t xml:space="preserve"> Done</w:t>
+      </w:r>
+    </w:p>
+    <w:p>
+      <w:r>
+        <w:t>10.</w:t>
+      </w:r>
+      <w:r>
+        <w:t xml:space="preserve"> Done </w:t>
+      </w:r>
+    </w:p>
+    <w:p>
+      <w:r>
+        <w:t>11.</w:t>
+      </w:r>
+      <w:r>
+        <w:t xml:space="preserve"> Done</w:t>
+      </w:r>
+    </w:p>
+    <w:p>
+      <w:r>
+        <w:t>12.</w:t>
+      </w:r>
+      <w:r>
+        <w:t xml:space="preserve"> Done</w:t>
+      </w:r>
+    </w:p>
+    <w:p>
+      <w:r>
+        <w:t>13</w:t>
+      </w:r>
+      <w:r>
+        <w:t>. Done</w:t>
+      </w:r>
+    </w:p>
+    <w:p>
+      <w:r>
+        <w:lastRenderedPageBreak/>
+        <w:t>14</w:t>
+      </w:r>
+      <w:r>
+        <w:t xml:space="preserve">. </w:t>
+      </w:r>
+      <w:r>
+        <w:t>Done</w:t>
+      </w:r>
+    </w:p>
+    <w:p>
+      <w:r>
+        <w:t>15</w:t>
+      </w:r>
+      <w:r>
+        <w:t>.</w:t>
+      </w:r>
+      <w:r>
+        <w:t xml:space="preserve"> </w:t>
+      </w:r>
+      <w:r>
+        <w:t>Done</w:t>
+      </w:r>
       <w:bookmarkStart w:id="0" w:name="_GoBack"/>
       <w:bookmarkEnd w:id="0"/>
     </w:p>
     <w:p>
       <w:r>
-        <w:t>2.</w:t>
-      </w:r>
-    </w:p>
-    <w:p>
-      <w:r>
-        <w:t>3.</w:t>
+        <w:t>16</w:t>
+      </w:r>
+      <w:r>
+        <w:t>.</w:t>
       </w:r>
       <w:r>
         <w:t xml:space="preserve"> Done</w:t>
@@ -383,103 +512,18 @@
     </w:p>
     <w:p>
       <w:r>
-        <w:t>4.</w:t>
-      </w:r>
-      <w:r>
-        <w:t xml:space="preserve"> Done</w:t>
-      </w:r>
-    </w:p>
-    <w:p>
-      <w:r>
-        <w:t>5.</w:t>
-      </w:r>
-      <w:r>
-        <w:t xml:space="preserve"> Done</w:t>
-      </w:r>
-    </w:p>
-    <w:p>
-      <w:r>
-        <w:t>6.</w:t>
-      </w:r>
-    </w:p>
-    <w:p>
-      <w:r>
-        <w:t>7.</w:t>
-      </w:r>
-    </w:p>
-    <w:p>
-      <w:r>
-        <w:t>8.</w:t>
-      </w:r>
-      <w:r>
-        <w:t xml:space="preserve"> Done</w:t>
-      </w:r>
-    </w:p>
-    <w:p>
-      <w:r>
-        <w:t>9.</w:t>
-      </w:r>
-    </w:p>
-    <w:p>
-      <w:r>
-        <w:t>10.</w:t>
-      </w:r>
-      <w:r>
-        <w:t xml:space="preserve"> Done </w:t>
-      </w:r>
-    </w:p>
-    <w:p>
-      <w:r>
-        <w:t>11.</w:t>
-      </w:r>
-      <w:r>
-        <w:t xml:space="preserve"> Done</w:t>
-      </w:r>
-    </w:p>
-    <w:p>
-      <w:r>
-        <w:t>12.</w:t>
-      </w:r>
-      <w:r>
-        <w:t xml:space="preserve"> Done</w:t>
-      </w:r>
-    </w:p>
-    <w:p>
-      <w:r>
-        <w:t>13</w:t>
-      </w:r>
-    </w:p>
-    <w:p>
-      <w:r>
-        <w:lastRenderedPageBreak/>
-        <w:t>14</w:t>
-      </w:r>
-      <w:r>
-        <w:t>. Done</w:t>
-      </w:r>
-    </w:p>
-    <w:p>
-      <w:r>
-        <w:t>15</w:t>
+        <w:t>17</w:t>
       </w:r>
       <w:r>
         <w:t>.</w:t>
       </w:r>
-    </w:p>
-    <w:p>
-      <w:r>
-        <w:t>16</w:t>
-      </w:r>
-      <w:r>
-        <w:t>.</w:t>
-      </w:r>
-    </w:p>
-    <w:p>
-      <w:r>
-        <w:t>17</w:t>
-      </w:r>
-      <w:r>
-        <w:t>.</w:t>
+      <w:r>
+        <w:t xml:space="preserve"> </w:t>
+      </w:r>
+    </w:p>
+    <w:p>
+      <w:r>
+        <w:t xml:space="preserve">18. </w:t>
       </w:r>
     </w:p>
     <w:sectPr>
@@ -493,8 +537,121 @@
 </file>
 
 <file path=word/numbering.xml><?xml version="1.0" encoding="utf-8"?>
-<w:numbering xmlns:wpc="http://schemas.microsoft.com/office/word/2010/wordprocessingCanvas" xmlns:mc="http://schemas.openxmlformats.org/markup-compatibility/2006" xmlns:o="urn:schemas-microsoft-com:office:office" xmlns:r="http://schemas.openxmlformats.org/officeDocument/2006/relationships" xmlns:m="http://schemas.openxmlformats.org/officeDocument/2006/math" xmlns:v="urn:schemas-microsoft-com:vml" xmlns:wp14="http://schemas.microsoft.com/office/word/2010/wordprocessingDrawing" xmlns:wp="http://schemas.openxmlformats.org/drawingml/2006/wordprocessingDrawing" xmlns:w10="urn:schemas-microsoft-com:office:word" xmlns:w="http://schemas.openxmlformats.org/wordprocessingml/2006/main" xmlns:w14="http://schemas.microsoft.com/office/word/2010/wordml" xmlns:w15="http://schemas.microsoft.com/office/word/2012/wordml" xmlns:wpg="http://schemas.microsoft.com/office/word/2010/wordprocessingGroup" xmlns:wpi="http://schemas.microsoft.com/office/word/2010/wordprocessingInk" xmlns:wne="http://schemas.microsoft.com/office/word/2006/wordml" xmlns:wps="http://schemas.microsoft.com/office/word/2010/wordprocessingShape" mc:Ignorable="w14 w15 wp14">
+<w:numbering xmlns:wpc="http://schemas.microsoft.com/office/word/2010/wordprocessingCanvas" xmlns:mc="http://schemas.openxmlformats.org/markup-compatibility/2006" xmlns:o="urn:schemas-microsoft-com:office:office" xmlns:r="http://schemas.openxmlformats.org/officeDocument/2006/relationships" xmlns:m="http://schemas.openxmlformats.org/officeDocument/2006/math" xmlns:v="urn:schemas-microsoft-com:vml" xmlns:wp14="http://schemas.microsoft.com/office/word/2010/wordprocessingDrawing" xmlns:wp="http://schemas.openxmlformats.org/drawingml/2006/wordprocessingDrawing" xmlns:w10="urn:schemas-microsoft-com:office:word" xmlns:w="http://schemas.openxmlformats.org/wordprocessingml/2006/main" xmlns:w14="http://schemas.microsoft.com/office/word/2010/wordml" xmlns:wpg="http://schemas.microsoft.com/office/word/2010/wordprocessingGroup" xmlns:wpi="http://schemas.microsoft.com/office/word/2010/wordprocessingInk" xmlns:wne="http://schemas.microsoft.com/office/word/2006/wordml" xmlns:wps="http://schemas.microsoft.com/office/word/2010/wordprocessingShape" mc:Ignorable="w14 wp14">
   <w:abstractNum w:abstractNumId="0">
+    <w:nsid w:val="02940B25"/>
+    <w:multiLevelType w:val="hybridMultilevel"/>
+    <w:tmpl w:val="576407DE"/>
+    <w:lvl w:ilvl="0" w:tplc="0450000F">
+      <w:start w:val="1"/>
+      <w:numFmt w:val="decimal"/>
+      <w:lvlText w:val="%1."/>
+      <w:lvlJc w:val="left"/>
+      <w:pPr>
+        <w:ind w:left="720" w:hanging="360"/>
+      </w:pPr>
+      <w:rPr>
+        <w:rFonts w:hint="default"/>
+      </w:rPr>
+    </w:lvl>
+    <w:lvl w:ilvl="1" w:tplc="04090003" w:tentative="1">
+      <w:start w:val="1"/>
+      <w:numFmt w:val="bullet"/>
+      <w:lvlText w:val="o"/>
+      <w:lvlJc w:val="left"/>
+      <w:pPr>
+        <w:ind w:left="1440" w:hanging="360"/>
+      </w:pPr>
+      <w:rPr>
+        <w:rFonts w:ascii="Courier New" w:hAnsi="Courier New" w:cs="Courier New" w:hint="default"/>
+      </w:rPr>
+    </w:lvl>
+    <w:lvl w:ilvl="2" w:tplc="04090005" w:tentative="1">
+      <w:start w:val="1"/>
+      <w:numFmt w:val="bullet"/>
+      <w:lvlText w:val=""/>
+      <w:lvlJc w:val="left"/>
+      <w:pPr>
+        <w:ind w:left="2160" w:hanging="360"/>
+      </w:pPr>
+      <w:rPr>
+        <w:rFonts w:ascii="Wingdings" w:hAnsi="Wingdings" w:hint="default"/>
+      </w:rPr>
+    </w:lvl>
+    <w:lvl w:ilvl="3" w:tplc="04090001" w:tentative="1">
+      <w:start w:val="1"/>
+      <w:numFmt w:val="bullet"/>
+      <w:lvlText w:val=""/>
+      <w:lvlJc w:val="left"/>
+      <w:pPr>
+        <w:ind w:left="2880" w:hanging="360"/>
+      </w:pPr>
+      <w:rPr>
+        <w:rFonts w:ascii="Symbol" w:hAnsi="Symbol" w:hint="default"/>
+      </w:rPr>
+    </w:lvl>
+    <w:lvl w:ilvl="4" w:tplc="04090003" w:tentative="1">
+      <w:start w:val="1"/>
+      <w:numFmt w:val="bullet"/>
+      <w:lvlText w:val="o"/>
+      <w:lvlJc w:val="left"/>
+      <w:pPr>
+        <w:ind w:left="3600" w:hanging="360"/>
+      </w:pPr>
+      <w:rPr>
+        <w:rFonts w:ascii="Courier New" w:hAnsi="Courier New" w:cs="Courier New" w:hint="default"/>
+      </w:rPr>
+    </w:lvl>
+    <w:lvl w:ilvl="5" w:tplc="04090005" w:tentative="1">
+      <w:start w:val="1"/>
+      <w:numFmt w:val="bullet"/>
+      <w:lvlText w:val=""/>
+      <w:lvlJc w:val="left"/>
+      <w:pPr>
+        <w:ind w:left="4320" w:hanging="360"/>
+      </w:pPr>
+      <w:rPr>
+        <w:rFonts w:ascii="Wingdings" w:hAnsi="Wingdings" w:hint="default"/>
+      </w:rPr>
+    </w:lvl>
+    <w:lvl w:ilvl="6" w:tplc="04090001" w:tentative="1">
+      <w:start w:val="1"/>
+      <w:numFmt w:val="bullet"/>
+      <w:lvlText w:val=""/>
+      <w:lvlJc w:val="left"/>
+      <w:pPr>
+        <w:ind w:left="5040" w:hanging="360"/>
+      </w:pPr>
+      <w:rPr>
+        <w:rFonts w:ascii="Symbol" w:hAnsi="Symbol" w:hint="default"/>
+      </w:rPr>
+    </w:lvl>
+    <w:lvl w:ilvl="7" w:tplc="04090003" w:tentative="1">
+      <w:start w:val="1"/>
+      <w:numFmt w:val="bullet"/>
+      <w:lvlText w:val="o"/>
+      <w:lvlJc w:val="left"/>
+      <w:pPr>
+        <w:ind w:left="5760" w:hanging="360"/>
+      </w:pPr>
+      <w:rPr>
+        <w:rFonts w:ascii="Courier New" w:hAnsi="Courier New" w:cs="Courier New" w:hint="default"/>
+      </w:rPr>
+    </w:lvl>
+    <w:lvl w:ilvl="8" w:tplc="04090005" w:tentative="1">
+      <w:start w:val="1"/>
+      <w:numFmt w:val="bullet"/>
+      <w:lvlText w:val=""/>
+      <w:lvlJc w:val="left"/>
+      <w:pPr>
+        <w:ind w:left="6480" w:hanging="360"/>
+      </w:pPr>
+      <w:rPr>
+        <w:rFonts w:ascii="Wingdings" w:hAnsi="Wingdings" w:hint="default"/>
+      </w:rPr>
+    </w:lvl>
+  </w:abstractNum>
+  <w:abstractNum w:abstractNumId="1">
     <w:nsid w:val="38610E54"/>
     <w:multiLevelType w:val="hybridMultilevel"/>
     <w:tmpl w:val="C9D47E64"/>
@@ -607,7 +764,7 @@
       </w:rPr>
     </w:lvl>
   </w:abstractNum>
-  <w:abstractNum w:abstractNumId="1">
+  <w:abstractNum w:abstractNumId="2">
     <w:nsid w:val="782615FB"/>
     <w:multiLevelType w:val="hybridMultilevel"/>
     <w:tmpl w:val="DB3C4BC2"/>
@@ -697,16 +854,19 @@
     </w:lvl>
   </w:abstractNum>
   <w:num w:numId="1">
+    <w:abstractNumId w:val="2"/>
+  </w:num>
+  <w:num w:numId="2">
     <w:abstractNumId w:val="1"/>
   </w:num>
-  <w:num w:numId="2">
+  <w:num w:numId="3">
     <w:abstractNumId w:val="0"/>
   </w:num>
 </w:numbering>
 </file>
 
 <file path=word/styles.xml><?xml version="1.0" encoding="utf-8"?>
-<w:styles xmlns:mc="http://schemas.openxmlformats.org/markup-compatibility/2006" xmlns:r="http://schemas.openxmlformats.org/officeDocument/2006/relationships" xmlns:w="http://schemas.openxmlformats.org/wordprocessingml/2006/main" xmlns:w14="http://schemas.microsoft.com/office/word/2010/wordml" xmlns:w15="http://schemas.microsoft.com/office/word/2012/wordml" mc:Ignorable="w14 w15">
+<w:styles xmlns:mc="http://schemas.openxmlformats.org/markup-compatibility/2006" xmlns:r="http://schemas.openxmlformats.org/officeDocument/2006/relationships" xmlns:w="http://schemas.openxmlformats.org/wordprocessingml/2006/main" xmlns:w14="http://schemas.microsoft.com/office/word/2010/wordml" mc:Ignorable="w14">
   <w:docDefaults>
     <w:rPrDefault>
       <w:rPr>
@@ -718,378 +878,144 @@
     </w:rPrDefault>
     <w:pPrDefault/>
   </w:docDefaults>
-  <w:latentStyles w:defLockedState="0" w:defUIPriority="99" w:defSemiHidden="0" w:defUnhideWhenUsed="0" w:defQFormat="0" w:count="371">
-    <w:lsdException w:name="Normal" w:uiPriority="0" w:qFormat="1"/>
-    <w:lsdException w:name="heading 1" w:uiPriority="9" w:qFormat="1"/>
-    <w:lsdException w:name="heading 2" w:semiHidden="1" w:uiPriority="9" w:unhideWhenUsed="1" w:qFormat="1"/>
-    <w:lsdException w:name="heading 3" w:semiHidden="1" w:uiPriority="9" w:unhideWhenUsed="1" w:qFormat="1"/>
-    <w:lsdException w:name="heading 4" w:semiHidden="1" w:uiPriority="9" w:unhideWhenUsed="1" w:qFormat="1"/>
-    <w:lsdException w:name="heading 5" w:semiHidden="1" w:uiPriority="9" w:unhideWhenUsed="1" w:qFormat="1"/>
-    <w:lsdException w:name="heading 6" w:semiHidden="1" w:uiPriority="9" w:unhideWhenUsed="1" w:qFormat="1"/>
-    <w:lsdException w:name="heading 7" w:semiHidden="1" w:uiPriority="9" w:unhideWhenUsed="1" w:qFormat="1"/>
-    <w:lsdException w:name="heading 8" w:semiHidden="1" w:uiPriority="9" w:unhideWhenUsed="1" w:qFormat="1"/>
-    <w:lsdException w:name="heading 9" w:semiHidden="1" w:uiPriority="9" w:unhideWhenUsed="1" w:qFormat="1"/>
-    <w:lsdException w:name="index 1" w:semiHidden="1" w:unhideWhenUsed="1"/>
-    <w:lsdException w:name="index 2" w:semiHidden="1" w:unhideWhenUsed="1"/>
-    <w:lsdException w:name="index 3" w:semiHidden="1" w:unhideWhenUsed="1"/>
-    <w:lsdException w:name="index 4" w:semiHidden="1" w:unhideWhenUsed="1"/>
-    <w:lsdException w:name="index 5" w:semiHidden="1" w:unhideWhenUsed="1"/>
-    <w:lsdException w:name="index 6" w:semiHidden="1" w:unhideWhenUsed="1"/>
-    <w:lsdException w:name="index 7" w:semiHidden="1" w:unhideWhenUsed="1"/>
-    <w:lsdException w:name="index 8" w:semiHidden="1" w:unhideWhenUsed="1"/>
-    <w:lsdException w:name="index 9" w:semiHidden="1" w:unhideWhenUsed="1"/>
-    <w:lsdException w:name="toc 1" w:semiHidden="1" w:uiPriority="39" w:unhideWhenUsed="1"/>
-    <w:lsdException w:name="toc 2" w:semiHidden="1" w:uiPriority="39" w:unhideWhenUsed="1"/>
-    <w:lsdException w:name="toc 3" w:semiHidden="1" w:uiPriority="39" w:unhideWhenUsed="1"/>
-    <w:lsdException w:name="toc 4" w:semiHidden="1" w:uiPriority="39" w:unhideWhenUsed="1"/>
-    <w:lsdException w:name="toc 5" w:semiHidden="1" w:uiPriority="39" w:unhideWhenUsed="1"/>
-    <w:lsdException w:name="toc 6" w:semiHidden="1" w:uiPriority="39" w:unhideWhenUsed="1"/>
-    <w:lsdException w:name="toc 7" w:semiHidden="1" w:uiPriority="39" w:unhideWhenUsed="1"/>
-    <w:lsdException w:name="toc 8" w:semiHidden="1" w:uiPriority="39" w:unhideWhenUsed="1"/>
-    <w:lsdException w:name="toc 9" w:semiHidden="1" w:uiPriority="39" w:unhideWhenUsed="1"/>
-    <w:lsdException w:name="Normal Indent" w:semiHidden="1" w:unhideWhenUsed="1"/>
-    <w:lsdException w:name="footnote text" w:semiHidden="1" w:unhideWhenUsed="1"/>
-    <w:lsdException w:name="annotation text" w:semiHidden="1" w:unhideWhenUsed="1"/>
-    <w:lsdException w:name="header" w:semiHidden="1" w:unhideWhenUsed="1"/>
-    <w:lsdException w:name="footer" w:semiHidden="1" w:unhideWhenUsed="1"/>
-    <w:lsdException w:name="index heading" w:semiHidden="1" w:unhideWhenUsed="1"/>
-    <w:lsdException w:name="caption" w:semiHidden="1" w:uiPriority="35" w:unhideWhenUsed="1" w:qFormat="1"/>
-    <w:lsdException w:name="table of figures" w:semiHidden="1" w:unhideWhenUsed="1"/>
-    <w:lsdException w:name="envelope address" w:semiHidden="1" w:unhideWhenUsed="1"/>
-    <w:lsdException w:name="envelope return" w:semiHidden="1" w:unhideWhenUsed="1"/>
-    <w:lsdException w:name="footnote reference" w:semiHidden="1" w:unhideWhenUsed="1"/>
-    <w:lsdException w:name="annotation reference" w:semiHidden="1" w:unhideWhenUsed="1"/>
-    <w:lsdException w:name="line number" w:semiHidden="1" w:unhideWhenUsed="1"/>
-    <w:lsdException w:name="page number" w:semiHidden="1" w:unhideWhenUsed="1"/>
-    <w:lsdException w:name="endnote reference" w:semiHidden="1" w:unhideWhenUsed="1"/>
-    <w:lsdException w:name="endnote text" w:semiHidden="1" w:unhideWhenUsed="1"/>
-    <w:lsdException w:name="table of authorities" w:semiHidden="1" w:unhideWhenUsed="1"/>
-    <w:lsdException w:name="macro" w:semiHidden="1" w:unhideWhenUsed="1"/>
-    <w:lsdException w:name="toa heading" w:semiHidden="1" w:unhideWhenUsed="1"/>
-    <w:lsdException w:name="List" w:semiHidden="1" w:unhideWhenUsed="1"/>
-    <w:lsdException w:name="List Bullet" w:semiHidden="1" w:unhideWhenUsed="1"/>
-    <w:lsdException w:name="List Number" w:semiHidden="1" w:unhideWhenUsed="1"/>
-    <w:lsdException w:name="List 2" w:semiHidden="1" w:unhideWhenUsed="1"/>
-    <w:lsdException w:name="List 3" w:semiHidden="1" w:unhideWhenUsed="1"/>
-    <w:lsdException w:name="List 4" w:semiHidden="1" w:unhideWhenUsed="1"/>
-    <w:lsdException w:name="List 5" w:semiHidden="1" w:unhideWhenUsed="1"/>
-    <w:lsdException w:name="List Bullet 2" w:semiHidden="1" w:unhideWhenUsed="1"/>
-    <w:lsdException w:name="List Bullet 3" w:semiHidden="1" w:unhideWhenUsed="1"/>
-    <w:lsdException w:name="List Bullet 4" w:semiHidden="1" w:unhideWhenUsed="1"/>
-    <w:lsdException w:name="List Bullet 5" w:semiHidden="1" w:unhideWhenUsed="1"/>
-    <w:lsdException w:name="List Number 2" w:semiHidden="1" w:unhideWhenUsed="1"/>
-    <w:lsdException w:name="List Number 3" w:semiHidden="1" w:unhideWhenUsed="1"/>
-    <w:lsdException w:name="List Number 4" w:semiHidden="1" w:unhideWhenUsed="1"/>
-    <w:lsdException w:name="List Number 5" w:semiHidden="1" w:unhideWhenUsed="1"/>
-    <w:lsdException w:name="Title" w:uiPriority="10" w:qFormat="1"/>
-    <w:lsdException w:name="Closing" w:semiHidden="1" w:unhideWhenUsed="1"/>
-    <w:lsdException w:name="Signature" w:semiHidden="1" w:unhideWhenUsed="1"/>
-    <w:lsdException w:name="Default Paragraph Font" w:semiHidden="1" w:uiPriority="1" w:unhideWhenUsed="1"/>
-    <w:lsdException w:name="Body Text" w:semiHidden="1" w:unhideWhenUsed="1"/>
-    <w:lsdException w:name="Body Text Indent" w:semiHidden="1" w:unhideWhenUsed="1"/>
-    <w:lsdException w:name="List Continue" w:semiHidden="1" w:unhideWhenUsed="1"/>
-    <w:lsdException w:name="List Continue 2" w:semiHidden="1" w:unhideWhenUsed="1"/>
-    <w:lsdException w:name="List Continue 3" w:semiHidden="1" w:unhideWhenUsed="1"/>
-    <w:lsdException w:name="List Continue 4" w:semiHidden="1" w:unhideWhenUsed="1"/>
-    <w:lsdException w:name="List Continue 5" w:semiHidden="1" w:unhideWhenUsed="1"/>
-    <w:lsdException w:name="Message Header" w:semiHidden="1" w:unhideWhenUsed="1"/>
-    <w:lsdException w:name="Subtitle" w:uiPriority="11" w:qFormat="1"/>
-    <w:lsdException w:name="Salutation" w:semiHidden="1" w:unhideWhenUsed="1"/>
-    <w:lsdException w:name="Date" w:semiHidden="1" w:unhideWhenUsed="1"/>
-    <w:lsdException w:name="Body Text First Indent" w:semiHidden="1" w:unhideWhenUsed="1"/>
-    <w:lsdException w:name="Body Text First Indent 2" w:semiHidden="1" w:unhideWhenUsed="1"/>
-    <w:lsdException w:name="Note Heading" w:semiHidden="1" w:unhideWhenUsed="1"/>
-    <w:lsdException w:name="Body Text 2" w:semiHidden="1" w:unhideWhenUsed="1"/>
-    <w:lsdException w:name="Body Text 3" w:semiHidden="1" w:unhideWhenUsed="1"/>
-    <w:lsdException w:name="Body Text Indent 2" w:semiHidden="1" w:unhideWhenUsed="1"/>
-    <w:lsdException w:name="Body Text Indent 3" w:semiHidden="1" w:unhideWhenUsed="1"/>
-    <w:lsdException w:name="Block Text" w:semiHidden="1" w:unhideWhenUsed="1"/>
-    <w:lsdException w:name="Hyperlink" w:semiHidden="1" w:unhideWhenUsed="1"/>
-    <w:lsdException w:name="FollowedHyperlink" w:semiHidden="1" w:unhideWhenUsed="1"/>
-    <w:lsdException w:name="Strong" w:uiPriority="22" w:qFormat="1"/>
-    <w:lsdException w:name="Emphasis" w:uiPriority="20" w:qFormat="1"/>
-    <w:lsdException w:name="Document Map" w:semiHidden="1" w:unhideWhenUsed="1"/>
-    <w:lsdException w:name="Plain Text" w:semiHidden="1" w:unhideWhenUsed="1"/>
-    <w:lsdException w:name="E-mail Signature" w:semiHidden="1" w:unhideWhenUsed="1"/>
-    <w:lsdException w:name="HTML Top of Form" w:semiHidden="1" w:unhideWhenUsed="1"/>
-    <w:lsdException w:name="HTML Bottom of Form" w:semiHidden="1" w:unhideWhenUsed="1"/>
-    <w:lsdException w:name="Normal (Web)" w:semiHidden="1" w:unhideWhenUsed="1"/>
-    <w:lsdException w:name="HTML Acronym" w:semiHidden="1" w:unhideWhenUsed="1"/>
-    <w:lsdException w:name="HTML Address" w:semiHidden="1" w:unhideWhenUsed="1"/>
-    <w:lsdException w:name="HTML Cite" w:semiHidden="1" w:unhideWhenUsed="1"/>
-    <w:lsdException w:name="HTML Code" w:semiHidden="1" w:unhideWhenUsed="1"/>
-    <w:lsdException w:name="HTML Definition" w:semiHidden="1" w:unhideWhenUsed="1"/>
-    <w:lsdException w:name="HTML Keyboard" w:semiHidden="1" w:unhideWhenUsed="1"/>
-    <w:lsdException w:name="HTML Preformatted" w:semiHidden="1" w:unhideWhenUsed="1"/>
-    <w:lsdException w:name="HTML Sample" w:semiHidden="1" w:unhideWhenUsed="1"/>
-    <w:lsdException w:name="HTML Typewriter" w:semiHidden="1" w:unhideWhenUsed="1"/>
-    <w:lsdException w:name="HTML Variable" w:semiHidden="1" w:unhideWhenUsed="1"/>
-    <w:lsdException w:name="Normal Table" w:semiHidden="1" w:unhideWhenUsed="1"/>
-    <w:lsdException w:name="annotation subject" w:semiHidden="1" w:unhideWhenUsed="1"/>
-    <w:lsdException w:name="No List" w:semiHidden="1" w:unhideWhenUsed="1"/>
-    <w:lsdException w:name="Outline List 1" w:semiHidden="1" w:unhideWhenUsed="1"/>
-    <w:lsdException w:name="Outline List 2" w:semiHidden="1" w:unhideWhenUsed="1"/>
-    <w:lsdException w:name="Outline List 3" w:semiHidden="1" w:unhideWhenUsed="1"/>
-    <w:lsdException w:name="Table Simple 1" w:semiHidden="1" w:unhideWhenUsed="1"/>
-    <w:lsdException w:name="Table Simple 2" w:semiHidden="1" w:unhideWhenUsed="1"/>
-    <w:lsdException w:name="Table Simple 3" w:semiHidden="1" w:unhideWhenUsed="1"/>
-    <w:lsdException w:name="Table Classic 1" w:semiHidden="1" w:unhideWhenUsed="1"/>
-    <w:lsdException w:name="Table Classic 2" w:semiHidden="1" w:unhideWhenUsed="1"/>
-    <w:lsdException w:name="Table Classic 3" w:semiHidden="1" w:unhideWhenUsed="1"/>
-    <w:lsdException w:name="Table Classic 4" w:semiHidden="1" w:unhideWhenUsed="1"/>
-    <w:lsdException w:name="Table Colorful 1" w:semiHidden="1" w:unhideWhenUsed="1"/>
-    <w:lsdException w:name="Table Colorful 2" w:semiHidden="1" w:unhideWhenUsed="1"/>
-    <w:lsdException w:name="Table Colorful 3" w:semiHidden="1" w:unhideWhenUsed="1"/>
-    <w:lsdException w:name="Table Columns 1" w:semiHidden="1" w:unhideWhenUsed="1"/>
-    <w:lsdException w:name="Table Columns 2" w:semiHidden="1" w:unhideWhenUsed="1"/>
-    <w:lsdException w:name="Table Columns 3" w:semiHidden="1" w:unhideWhenUsed="1"/>
-    <w:lsdException w:name="Table Columns 4" w:semiHidden="1" w:unhideWhenUsed="1"/>
-    <w:lsdException w:name="Table Columns 5" w:semiHidden="1" w:unhideWhenUsed="1"/>
-    <w:lsdException w:name="Table Grid 1" w:semiHidden="1" w:unhideWhenUsed="1"/>
-    <w:lsdException w:name="Table Grid 2" w:semiHidden="1" w:unhideWhenUsed="1"/>
-    <w:lsdException w:name="Table Grid 3" w:semiHidden="1" w:unhideWhenUsed="1"/>
-    <w:lsdException w:name="Table Grid 4" w:semiHidden="1" w:unhideWhenUsed="1"/>
-    <w:lsdException w:name="Table Grid 5" w:semiHidden="1" w:unhideWhenUsed="1"/>
-    <w:lsdException w:name="Table Grid 6" w:semiHidden="1" w:unhideWhenUsed="1"/>
-    <w:lsdException w:name="Table Grid 7" w:semiHidden="1" w:unhideWhenUsed="1"/>
-    <w:lsdException w:name="Table Grid 8" w:semiHidden="1" w:unhideWhenUsed="1"/>
-    <w:lsdException w:name="Table List 1" w:semiHidden="1" w:unhideWhenUsed="1"/>
-    <w:lsdException w:name="Table List 2" w:semiHidden="1" w:unhideWhenUsed="1"/>
-    <w:lsdException w:name="Table List 3" w:semiHidden="1" w:unhideWhenUsed="1"/>
-    <w:lsdException w:name="Table List 4" w:semiHidden="1" w:unhideWhenUsed="1"/>
-    <w:lsdException w:name="Table List 5" w:semiHidden="1" w:unhideWhenUsed="1"/>
-    <w:lsdException w:name="Table List 6" w:semiHidden="1" w:unhideWhenUsed="1"/>
-    <w:lsdException w:name="Table List 7" w:semiHidden="1" w:unhideWhenUsed="1"/>
-    <w:lsdException w:name="Table List 8" w:semiHidden="1" w:unhideWhenUsed="1"/>
-    <w:lsdException w:name="Table 3D effects 1" w:semiHidden="1" w:unhideWhenUsed="1"/>
-    <w:lsdException w:name="Table 3D effects 2" w:semiHidden="1" w:unhideWhenUsed="1"/>
-    <w:lsdException w:name="Table 3D effects 3" w:semiHidden="1" w:unhideWhenUsed="1"/>
-    <w:lsdException w:name="Table Contemporary" w:semiHidden="1" w:unhideWhenUsed="1"/>
-    <w:lsdException w:name="Table Elegant" w:semiHidden="1" w:unhideWhenUsed="1"/>
-    <w:lsdException w:name="Table Professional" w:semiHidden="1" w:unhideWhenUsed="1"/>
-    <w:lsdException w:name="Table Subtle 1" w:semiHidden="1" w:unhideWhenUsed="1"/>
-    <w:lsdException w:name="Table Subtle 2" w:semiHidden="1" w:unhideWhenUsed="1"/>
-    <w:lsdException w:name="Table Web 1" w:semiHidden="1" w:unhideWhenUsed="1"/>
-    <w:lsdException w:name="Table Web 2" w:semiHidden="1" w:unhideWhenUsed="1"/>
-    <w:lsdException w:name="Table Web 3" w:semiHidden="1" w:unhideWhenUsed="1"/>
-    <w:lsdException w:name="Balloon Text" w:semiHidden="1" w:unhideWhenUsed="1"/>
-    <w:lsdException w:name="Table Grid" w:uiPriority="39"/>
-    <w:lsdException w:name="Table Theme" w:semiHidden="1" w:unhideWhenUsed="1"/>
-    <w:lsdException w:name="Placeholder Text" w:semiHidden="1"/>
-    <w:lsdException w:name="No Spacing" w:uiPriority="1" w:qFormat="1"/>
-    <w:lsdException w:name="Light Shading" w:uiPriority="60"/>
-    <w:lsdException w:name="Light List" w:uiPriority="61"/>
-    <w:lsdException w:name="Light Grid" w:uiPriority="62"/>
-    <w:lsdException w:name="Medium Shading 1" w:uiPriority="63"/>
-    <w:lsdException w:name="Medium Shading 2" w:uiPriority="64"/>
-    <w:lsdException w:name="Medium List 1" w:uiPriority="65"/>
-    <w:lsdException w:name="Medium List 2" w:uiPriority="66"/>
-    <w:lsdException w:name="Medium Grid 1" w:uiPriority="67"/>
-    <w:lsdException w:name="Medium Grid 2" w:uiPriority="68"/>
-    <w:lsdException w:name="Medium Grid 3" w:uiPriority="69"/>
-    <w:lsdException w:name="Dark List" w:uiPriority="70"/>
-    <w:lsdException w:name="Colorful Shading" w:uiPriority="71"/>
-    <w:lsdException w:name="Colorful List" w:uiPriority="72"/>
-    <w:lsdException w:name="Colorful Grid" w:uiPriority="73"/>
-    <w:lsdException w:name="Light Shading Accent 1" w:uiPriority="60"/>
-    <w:lsdException w:name="Light List Accent 1" w:uiPriority="61"/>
-    <w:lsdException w:name="Light Grid Accent 1" w:uiPriority="62"/>
-    <w:lsdException w:name="Medium Shading 1 Accent 1" w:uiPriority="63"/>
-    <w:lsdException w:name="Medium Shading 2 Accent 1" w:uiPriority="64"/>
-    <w:lsdException w:name="Medium List 1 Accent 1" w:uiPriority="65"/>
-    <w:lsdException w:name="Revision" w:semiHidden="1"/>
-    <w:lsdException w:name="List Paragraph" w:uiPriority="34" w:qFormat="1"/>
-    <w:lsdException w:name="Quote" w:uiPriority="29" w:qFormat="1"/>
-    <w:lsdException w:name="Intense Quote" w:uiPriority="30" w:qFormat="1"/>
-    <w:lsdException w:name="Medium List 2 Accent 1" w:uiPriority="66"/>
-    <w:lsdException w:name="Medium Grid 1 Accent 1" w:uiPriority="67"/>
-    <w:lsdException w:name="Medium Grid 2 Accent 1" w:uiPriority="68"/>
-    <w:lsdException w:name="Medium Grid 3 Accent 1" w:uiPriority="69"/>
-    <w:lsdException w:name="Dark List Accent 1" w:uiPriority="70"/>
-    <w:lsdException w:name="Colorful Shading Accent 1" w:uiPriority="71"/>
-    <w:lsdException w:name="Colorful List Accent 1" w:uiPriority="72"/>
-    <w:lsdException w:name="Colorful Grid Accent 1" w:uiPriority="73"/>
-    <w:lsdException w:name="Light Shading Accent 2" w:uiPriority="60"/>
-    <w:lsdException w:name="Light List Accent 2" w:uiPriority="61"/>
-    <w:lsdException w:name="Light Grid Accent 2" w:uiPriority="62"/>
-    <w:lsdException w:name="Medium Shading 1 Accent 2" w:uiPriority="63"/>
-    <w:lsdException w:name="Medium Shading 2 Accent 2" w:uiPriority="64"/>
-    <w:lsdException w:name="Medium List 1 Accent 2" w:uiPriority="65"/>
-    <w:lsdException w:name="Medium List 2 Accent 2" w:uiPriority="66"/>
-    <w:lsdException w:name="Medium Grid 1 Accent 2" w:uiPriority="67"/>
-    <w:lsdException w:name="Medium Grid 2 Accent 2" w:uiPriority="68"/>
-    <w:lsdException w:name="Medium Grid 3 Accent 2" w:uiPriority="69"/>
-    <w:lsdException w:name="Dark List Accent 2" w:uiPriority="70"/>
-    <w:lsdException w:name="Colorful Shading Accent 2" w:uiPriority="71"/>
-    <w:lsdException w:name="Colorful List Accent 2" w:uiPriority="72"/>
-    <w:lsdException w:name="Colorful Grid Accent 2" w:uiPriority="73"/>
-    <w:lsdException w:name="Light Shading Accent 3" w:uiPriority="60"/>
-    <w:lsdException w:name="Light List Accent 3" w:uiPriority="61"/>
-    <w:lsdException w:name="Light Grid Accent 3" w:uiPriority="62"/>
-    <w:lsdException w:name="Medium Shading 1 Accent 3" w:uiPriority="63"/>
-    <w:lsdException w:name="Medium Shading 2 Accent 3" w:uiPriority="64"/>
-    <w:lsdException w:name="Medium List 1 Accent 3" w:uiPriority="65"/>
-    <w:lsdException w:name="Medium List 2 Accent 3" w:uiPriority="66"/>
-    <w:lsdException w:name="Medium Grid 1 Accent 3" w:uiPriority="67"/>
-    <w:lsdException w:name="Medium Grid 2 Accent 3" w:uiPriority="68"/>
-    <w:lsdException w:name="Medium Grid 3 Accent 3" w:uiPriority="69"/>
-    <w:lsdException w:name="Dark List Accent 3" w:uiPriority="70"/>
-    <w:lsdException w:name="Colorful Shading Accent 3" w:uiPriority="71"/>
-    <w:lsdException w:name="Colorful List Accent 3" w:uiPriority="72"/>
-    <w:lsdException w:name="Colorful Grid Accent 3" w:uiPriority="73"/>
-    <w:lsdException w:name="Light Shading Accent 4" w:uiPriority="60"/>
-    <w:lsdException w:name="Light List Accent 4" w:uiPriority="61"/>
-    <w:lsdException w:name="Light Grid Accent 4" w:uiPriority="62"/>
-    <w:lsdException w:name="Medium Shading 1 Accent 4" w:uiPriority="63"/>
-    <w:lsdException w:name="Medium Shading 2 Accent 4" w:uiPriority="64"/>
-    <w:lsdException w:name="Medium List 1 Accent 4" w:uiPriority="65"/>
-    <w:lsdException w:name="Medium List 2 Accent 4" w:uiPriority="66"/>
-    <w:lsdException w:name="Medium Grid 1 Accent 4" w:uiPriority="67"/>
-    <w:lsdException w:name="Medium Grid 2 Accent 4" w:uiPriority="68"/>
-    <w:lsdException w:name="Medium Grid 3 Accent 4" w:uiPriority="69"/>
-    <w:lsdException w:name="Dark List Accent 4" w:uiPriority="70"/>
-    <w:lsdException w:name="Colorful Shading Accent 4" w:uiPriority="71"/>
-    <w:lsdException w:name="Colorful List Accent 4" w:uiPriority="72"/>
-    <w:lsdException w:name="Colorful Grid Accent 4" w:uiPriority="73"/>
-    <w:lsdException w:name="Light Shading Accent 5" w:uiPriority="60"/>
-    <w:lsdException w:name="Light List Accent 5" w:uiPriority="61"/>
-    <w:lsdException w:name="Light Grid Accent 5" w:uiPriority="62"/>
-    <w:lsdException w:name="Medium Shading 1 Accent 5" w:uiPriority="63"/>
-    <w:lsdException w:name="Medium Shading 2 Accent 5" w:uiPriority="64"/>
-    <w:lsdException w:name="Medium List 1 Accent 5" w:uiPriority="65"/>
-    <w:lsdException w:name="Medium List 2 Accent 5" w:uiPriority="66"/>
-    <w:lsdException w:name="Medium Grid 1 Accent 5" w:uiPriority="67"/>
-    <w:lsdException w:name="Medium Grid 2 Accent 5" w:uiPriority="68"/>
-    <w:lsdException w:name="Medium Grid 3 Accent 5" w:uiPriority="69"/>
-    <w:lsdException w:name="Dark List Accent 5" w:uiPriority="70"/>
-    <w:lsdException w:name="Colorful Shading Accent 5" w:uiPriority="71"/>
-    <w:lsdException w:name="Colorful List Accent 5" w:uiPriority="72"/>
-    <w:lsdException w:name="Colorful Grid Accent 5" w:uiPriority="73"/>
-    <w:lsdException w:name="Light Shading Accent 6" w:uiPriority="60"/>
-    <w:lsdException w:name="Light List Accent 6" w:uiPriority="61"/>
-    <w:lsdException w:name="Light Grid Accent 6" w:uiPriority="62"/>
-    <w:lsdException w:name="Medium Shading 1 Accent 6" w:uiPriority="63"/>
-    <w:lsdException w:name="Medium Shading 2 Accent 6" w:uiPriority="64"/>
-    <w:lsdException w:name="Medium List 1 Accent 6" w:uiPriority="65"/>
-    <w:lsdException w:name="Medium List 2 Accent 6" w:uiPriority="66"/>
-    <w:lsdException w:name="Medium Grid 1 Accent 6" w:uiPriority="67"/>
-    <w:lsdException w:name="Medium Grid 2 Accent 6" w:uiPriority="68"/>
-    <w:lsdException w:name="Medium Grid 3 Accent 6" w:uiPriority="69"/>
-    <w:lsdException w:name="Dark List Accent 6" w:uiPriority="70"/>
-    <w:lsdException w:name="Colorful Shading Accent 6" w:uiPriority="71"/>
-    <w:lsdException w:name="Colorful List Accent 6" w:uiPriority="72"/>
-    <w:lsdException w:name="Colorful Grid Accent 6" w:uiPriority="73"/>
-    <w:lsdException w:name="Subtle Emphasis" w:uiPriority="19" w:qFormat="1"/>
-    <w:lsdException w:name="Intense Emphasis" w:uiPriority="21" w:qFormat="1"/>
-    <w:lsdException w:name="Subtle Reference" w:uiPriority="31" w:qFormat="1"/>
-    <w:lsdException w:name="Intense Reference" w:uiPriority="32" w:qFormat="1"/>
-    <w:lsdException w:name="Book Title" w:uiPriority="33" w:qFormat="1"/>
-    <w:lsdException w:name="Bibliography" w:semiHidden="1" w:uiPriority="37" w:unhideWhenUsed="1"/>
-    <w:lsdException w:name="TOC Heading" w:semiHidden="1" w:uiPriority="39" w:unhideWhenUsed="1" w:qFormat="1"/>
-    <w:lsdException w:name="Plain Table 1" w:uiPriority="41"/>
-    <w:lsdException w:name="Plain Table 2" w:uiPriority="42"/>
-    <w:lsdException w:name="Plain Table 3" w:uiPriority="43"/>
-    <w:lsdException w:name="Plain Table 4" w:uiPriority="44"/>
-    <w:lsdException w:name="Plain Table 5" w:uiPriority="45"/>
-    <w:lsdException w:name="Grid Table Light" w:uiPriority="40"/>
-    <w:lsdException w:name="Grid Table 1 Light" w:uiPriority="46"/>
-    <w:lsdException w:name="Grid Table 2" w:uiPriority="47"/>
-    <w:lsdException w:name="Grid Table 3" w:uiPriority="48"/>
-    <w:lsdException w:name="Grid Table 4" w:uiPriority="49"/>
-    <w:lsdException w:name="Grid Table 5 Dark" w:uiPriority="50"/>
-    <w:lsdException w:name="Grid Table 6 Colorful" w:uiPriority="51"/>
-    <w:lsdException w:name="Grid Table 7 Colorful" w:uiPriority="52"/>
-    <w:lsdException w:name="Grid Table 1 Light Accent 1" w:uiPriority="46"/>
-    <w:lsdException w:name="Grid Table 2 Accent 1" w:uiPriority="47"/>
-    <w:lsdException w:name="Grid Table 3 Accent 1" w:uiPriority="48"/>
-    <w:lsdException w:name="Grid Table 4 Accent 1" w:uiPriority="49"/>
-    <w:lsdException w:name="Grid Table 5 Dark Accent 1" w:uiPriority="50"/>
-    <w:lsdException w:name="Grid Table 6 Colorful Accent 1" w:uiPriority="51"/>
-    <w:lsdException w:name="Grid Table 7 Colorful Accent 1" w:uiPriority="52"/>
-    <w:lsdException w:name="Grid Table 1 Light Accent 2" w:uiPriority="46"/>
-    <w:lsdException w:name="Grid Table 2 Accent 2" w:uiPriority="47"/>
-    <w:lsdException w:name="Grid Table 3 Accent 2" w:uiPriority="48"/>
-    <w:lsdException w:name="Grid Table 4 Accent 2" w:uiPriority="49"/>
-    <w:lsdException w:name="Grid Table 5 Dark Accent 2" w:uiPriority="50"/>
-    <w:lsdException w:name="Grid Table 6 Colorful Accent 2" w:uiPriority="51"/>
-    <w:lsdException w:name="Grid Table 7 Colorful Accent 2" w:uiPriority="52"/>
-    <w:lsdException w:name="Grid Table 1 Light Accent 3" w:uiPriority="46"/>
-    <w:lsdException w:name="Grid Table 2 Accent 3" w:uiPriority="47"/>
-    <w:lsdException w:name="Grid Table 3 Accent 3" w:uiPriority="48"/>
-    <w:lsdException w:name="Grid Table 4 Accent 3" w:uiPriority="49"/>
-    <w:lsdException w:name="Grid Table 5 Dark Accent 3" w:uiPriority="50"/>
-    <w:lsdException w:name="Grid Table 6 Colorful Accent 3" w:uiPriority="51"/>
-    <w:lsdException w:name="Grid Table 7 Colorful Accent 3" w:uiPriority="52"/>
-    <w:lsdException w:name="Grid Table 1 Light Accent 4" w:uiPriority="46"/>
-    <w:lsdException w:name="Grid Table 2 Accent 4" w:uiPriority="47"/>
-    <w:lsdException w:name="Grid Table 3 Accent 4" w:uiPriority="48"/>
-    <w:lsdException w:name="Grid Table 4 Accent 4" w:uiPriority="49"/>
-    <w:lsdException w:name="Grid Table 5 Dark Accent 4" w:uiPriority="50"/>
-    <w:lsdException w:name="Grid Table 6 Colorful Accent 4" w:uiPriority="51"/>
-    <w:lsdException w:name="Grid Table 7 Colorful Accent 4" w:uiPriority="52"/>
-    <w:lsdException w:name="Grid Table 1 Light Accent 5" w:uiPriority="46"/>
-    <w:lsdException w:name="Grid Table 2 Accent 5" w:uiPriority="47"/>
-    <w:lsdException w:name="Grid Table 3 Accent 5" w:uiPriority="48"/>
-    <w:lsdException w:name="Grid Table 4 Accent 5" w:uiPriority="49"/>
-    <w:lsdException w:name="Grid Table 5 Dark Accent 5" w:uiPriority="50"/>
-    <w:lsdException w:name="Grid Table 6 Colorful Accent 5" w:uiPriority="51"/>
-    <w:lsdException w:name="Grid Table 7 Colorful Accent 5" w:uiPriority="52"/>
-    <w:lsdException w:name="Grid Table 1 Light Accent 6" w:uiPriority="46"/>
-    <w:lsdException w:name="Grid Table 2 Accent 6" w:uiPriority="47"/>
-    <w:lsdException w:name="Grid Table 3 Accent 6" w:uiPriority="48"/>
-    <w:lsdException w:name="Grid Table 4 Accent 6" w:uiPriority="49"/>
-    <w:lsdException w:name="Grid Table 5 Dark Accent 6" w:uiPriority="50"/>
-    <w:lsdException w:name="Grid Table 6 Colorful Accent 6" w:uiPriority="51"/>
-    <w:lsdException w:name="Grid Table 7 Colorful Accent 6" w:uiPriority="52"/>
-    <w:lsdException w:name="List Table 1 Light" w:uiPriority="46"/>
-    <w:lsdException w:name="List Table 2" w:uiPriority="47"/>
-    <w:lsdException w:name="List Table 3" w:uiPriority="48"/>
-    <w:lsdException w:name="List Table 4" w:uiPriority="49"/>
-    <w:lsdException w:name="List Table 5 Dark" w:uiPriority="50"/>
-    <w:lsdException w:name="List Table 6 Colorful" w:uiPriority="51"/>
-    <w:lsdException w:name="List Table 7 Colorful" w:uiPriority="52"/>
-    <w:lsdException w:name="List Table 1 Light Accent 1" w:uiPriority="46"/>
-    <w:lsdException w:name="List Table 2 Accent 1" w:uiPriority="47"/>
-    <w:lsdException w:name="List Table 3 Accent 1" w:uiPriority="48"/>
-    <w:lsdException w:name="List Table 4 Accent 1" w:uiPriority="49"/>
-    <w:lsdException w:name="List Table 5 Dark Accent 1" w:uiPriority="50"/>
-    <w:lsdException w:name="List Table 6 Colorful Accent 1" w:uiPriority="51"/>
-    <w:lsdException w:name="List Table 7 Colorful Accent 1" w:uiPriority="52"/>
-    <w:lsdException w:name="List Table 1 Light Accent 2" w:uiPriority="46"/>
-    <w:lsdException w:name="List Table 2 Accent 2" w:uiPriority="47"/>
-    <w:lsdException w:name="List Table 3 Accent 2" w:uiPriority="48"/>
-    <w:lsdException w:name="List Table 4 Accent 2" w:uiPriority="49"/>
-    <w:lsdException w:name="List Table 5 Dark Accent 2" w:uiPriority="50"/>
-    <w:lsdException w:name="List Table 6 Colorful Accent 2" w:uiPriority="51"/>
-    <w:lsdException w:name="List Table 7 Colorful Accent 2" w:uiPriority="52"/>
-    <w:lsdException w:name="List Table 1 Light Accent 3" w:uiPriority="46"/>
-    <w:lsdException w:name="List Table 2 Accent 3" w:uiPriority="47"/>
-    <w:lsdException w:name="List Table 3 Accent 3" w:uiPriority="48"/>
-    <w:lsdException w:name="List Table 4 Accent 3" w:uiPriority="49"/>
-    <w:lsdException w:name="List Table 5 Dark Accent 3" w:uiPriority="50"/>
-    <w:lsdException w:name="List Table 6 Colorful Accent 3" w:uiPriority="51"/>
-    <w:lsdException w:name="List Table 7 Colorful Accent 3" w:uiPriority="52"/>
-    <w:lsdException w:name="List Table 1 Light Accent 4" w:uiPriority="46"/>
-    <w:lsdException w:name="List Table 2 Accent 4" w:uiPriority="47"/>
-    <w:lsdException w:name="List Table 3 Accent 4" w:uiPriority="48"/>
-    <w:lsdException w:name="List Table 4 Accent 4" w:uiPriority="49"/>
-    <w:lsdException w:name="List Table 5 Dark Accent 4" w:uiPriority="50"/>
-    <w:lsdException w:name="List Table 6 Colorful Accent 4" w:uiPriority="51"/>
-    <w:lsdException w:name="List Table 7 Colorful Accent 4" w:uiPriority="52"/>
-    <w:lsdException w:name="List Table 1 Light Accent 5" w:uiPriority="46"/>
-    <w:lsdException w:name="List Table 2 Accent 5" w:uiPriority="47"/>
-    <w:lsdException w:name="List Table 3 Accent 5" w:uiPriority="48"/>
-    <w:lsdException w:name="List Table 4 Accent 5" w:uiPriority="49"/>
-    <w:lsdException w:name="List Table 5 Dark Accent 5" w:uiPriority="50"/>
-    <w:lsdException w:name="List Table 6 Colorful Accent 5" w:uiPriority="51"/>
-    <w:lsdException w:name="List Table 7 Colorful Accent 5" w:uiPriority="52"/>
-    <w:lsdException w:name="List Table 1 Light Accent 6" w:uiPriority="46"/>
-    <w:lsdException w:name="List Table 2 Accent 6" w:uiPriority="47"/>
-    <w:lsdException w:name="List Table 3 Accent 6" w:uiPriority="48"/>
-    <w:lsdException w:name="List Table 4 Accent 6" w:uiPriority="49"/>
-    <w:lsdException w:name="List Table 5 Dark Accent 6" w:uiPriority="50"/>
-    <w:lsdException w:name="List Table 6 Colorful Accent 6" w:uiPriority="51"/>
-    <w:lsdException w:name="List Table 7 Colorful Accent 6" w:uiPriority="52"/>
+  <w:latentStyles w:defLockedState="0" w:defUIPriority="99" w:defSemiHidden="1" w:defUnhideWhenUsed="1" w:defQFormat="0" w:count="267">
+    <w:lsdException w:name="Normal" w:semiHidden="0" w:uiPriority="0" w:unhideWhenUsed="0" w:qFormat="1"/>
+    <w:lsdException w:name="heading 1" w:semiHidden="0" w:uiPriority="9" w:unhideWhenUsed="0" w:qFormat="1"/>
+    <w:lsdException w:name="heading 2" w:uiPriority="9" w:qFormat="1"/>
+    <w:lsdException w:name="heading 3" w:uiPriority="9" w:qFormat="1"/>
+    <w:lsdException w:name="heading 4" w:uiPriority="9" w:qFormat="1"/>
+    <w:lsdException w:name="heading 5" w:uiPriority="9" w:qFormat="1"/>
+    <w:lsdException w:name="heading 6" w:uiPriority="9" w:qFormat="1"/>
+    <w:lsdException w:name="heading 7" w:uiPriority="9" w:qFormat="1"/>
+    <w:lsdException w:name="heading 8" w:uiPriority="9" w:qFormat="1"/>
+    <w:lsdException w:name="heading 9" w:uiPriority="9" w:qFormat="1"/>
+    <w:lsdException w:name="toc 1" w:uiPriority="39"/>
+    <w:lsdException w:name="toc 2" w:uiPriority="39"/>
+    <w:lsdException w:name="toc 3" w:uiPriority="39"/>
+    <w:lsdException w:name="toc 4" w:uiPriority="39"/>
+    <w:lsdException w:name="toc 5" w:uiPriority="39"/>
+    <w:lsdException w:name="toc 6" w:uiPriority="39"/>
+    <w:lsdException w:name="toc 7" w:uiPriority="39"/>
+    <w:lsdException w:name="toc 8" w:uiPriority="39"/>
+    <w:lsdException w:name="toc 9" w:uiPriority="39"/>
+    <w:lsdException w:name="caption" w:uiPriority="35" w:qFormat="1"/>
+    <w:lsdException w:name="Title" w:semiHidden="0" w:uiPriority="10" w:unhideWhenUsed="0" w:qFormat="1"/>
+    <w:lsdException w:name="Default Paragraph Font" w:uiPriority="1"/>
+    <w:lsdException w:name="Subtitle" w:semiHidden="0" w:uiPriority="11" w:unhideWhenUsed="0" w:qFormat="1"/>
+    <w:lsdException w:name="Strong" w:semiHidden="0" w:uiPriority="22" w:unhideWhenUsed="0" w:qFormat="1"/>
+    <w:lsdException w:name="Emphasis" w:semiHidden="0" w:uiPriority="20" w:unhideWhenUsed="0" w:qFormat="1"/>
+    <w:lsdException w:name="Table Grid" w:semiHidden="0" w:uiPriority="39" w:unhideWhenUsed="0"/>
+    <w:lsdException w:name="Placeholder Text" w:unhideWhenUsed="0"/>
+    <w:lsdException w:name="No Spacing" w:semiHidden="0" w:uiPriority="1" w:unhideWhenUsed="0" w:qFormat="1"/>
+    <w:lsdException w:name="Light Shading" w:semiHidden="0" w:uiPriority="60" w:unhideWhenUsed="0"/>
+    <w:lsdException w:name="Light List" w:semiHidden="0" w:uiPriority="61" w:unhideWhenUsed="0"/>
+    <w:lsdException w:name="Light Grid" w:semiHidden="0" w:uiPriority="62" w:unhideWhenUsed="0"/>
+    <w:lsdException w:name="Medium Shading 1" w:semiHidden="0" w:uiPriority="63" w:unhideWhenUsed="0"/>
+    <w:lsdException w:name="Medium Shading 2" w:semiHidden="0" w:uiPriority="64" w:unhideWhenUsed="0"/>
+    <w:lsdException w:name="Medium List 1" w:semiHidden="0" w:uiPriority="65" w:unhideWhenUsed="0"/>
+    <w:lsdException w:name="Medium List 2" w:semiHidden="0" w:uiPriority="66" w:unhideWhenUsed="0"/>
+    <w:lsdException w:name="Medium Grid 1" w:semiHidden="0" w:uiPriority="67" w:unhideWhenUsed="0"/>
+    <w:lsdException w:name="Medium Grid 2" w:semiHidden="0" w:uiPriority="68" w:unhideWhenUsed="0"/>
+    <w:lsdException w:name="Medium Grid 3" w:semiHidden="0" w:uiPriority="69" w:unhideWhenUsed="0"/>
+    <w:lsdException w:name="Dark List" w:semiHidden="0" w:uiPriority="70" w:unhideWhenUsed="0"/>
+    <w:lsdException w:name="Colorful Shading" w:semiHidden="0" w:uiPriority="71" w:unhideWhenUsed="0"/>
+    <w:lsdException w:name="Colorful List" w:semiHidden="0" w:uiPriority="72" w:unhideWhenUsed="0"/>
+    <w:lsdException w:name="Colorful Grid" w:semiHidden="0" w:uiPriority="73" w:unhideWhenUsed="0"/>
+    <w:lsdException w:name="Light Shading Accent 1" w:semiHidden="0" w:uiPriority="60" w:unhideWhenUsed="0"/>
+    <w:lsdException w:name="Light List Accent 1" w:semiHidden="0" w:uiPriority="61" w:unhideWhenUsed="0"/>
+    <w:lsdException w:name="Light Grid Accent 1" w:semiHidden="0" w:uiPriority="62" w:unhideWhenUsed="0"/>
+    <w:lsdException w:name="Medium Shading 1 Accent 1" w:semiHidden="0" w:uiPriority="63" w:unhideWhenUsed="0"/>
+    <w:lsdException w:name="Medium Shading 2 Accent 1" w:semiHidden="0" w:uiPriority="64" w:unhideWhenUsed="0"/>
+    <w:lsdException w:name="Medium List 1 Accent 1" w:semiHidden="0" w:uiPriority="65" w:unhideWhenUsed="0"/>
+    <w:lsdException w:name="Revision" w:unhideWhenUsed="0"/>
+    <w:lsdException w:name="List Paragraph" w:semiHidden="0" w:uiPriority="34" w:unhideWhenUsed="0" w:qFormat="1"/>
+    <w:lsdException w:name="Quote" w:semiHidden="0" w:uiPriority="29" w:unhideWhenUsed="0" w:qFormat="1"/>
+    <w:lsdException w:name="Intense Quote" w:semiHidden="0" w:uiPriority="30" w:unhideWhenUsed="0" w:qFormat="1"/>
+    <w:lsdException w:name="Medium List 2 Accent 1" w:semiHidden="0" w:uiPriority="66" w:unhideWhenUsed="0"/>
+    <w:lsdException w:name="Medium Grid 1 Accent 1" w:semiHidden="0" w:uiPriority="67" w:unhideWhenUsed="0"/>
+    <w:lsdException w:name="Medium Grid 2 Accent 1" w:semiHidden="0" w:uiPriority="68" w:unhideWhenUsed="0"/>
+    <w:lsdException w:name="Medium Grid 3 Accent 1" w:semiHidden="0" w:uiPriority="69" w:unhideWhenUsed="0"/>
+    <w:lsdException w:name="Dark List Accent 1" w:semiHidden="0" w:uiPriority="70" w:unhideWhenUsed="0"/>
+    <w:lsdException w:name="Colorful Shading Accent 1" w:semiHidden="0" w:uiPriority="71" w:unhideWhenUsed="0"/>
+    <w:lsdException w:name="Colorful List Accent 1" w:semiHidden="0" w:uiPriority="72" w:unhideWhenUsed="0"/>
+    <w:lsdException w:name="Colorful Grid Accent 1" w:semiHidden="0" w:uiPriority="73" w:unhideWhenUsed="0"/>
+    <w:lsdException w:name="Light Shading Accent 2" w:semiHidden="0" w:uiPriority="60" w:unhideWhenUsed="0"/>
+    <w:lsdException w:name="Light List Accent 2" w:semiHidden="0" w:uiPriority="61" w:unhideWhenUsed="0"/>
+    <w:lsdException w:name="Light Grid Accent 2" w:semiHidden="0" w:uiPriority="62" w:unhideWhenUsed="0"/>
+    <w:lsdException w:name="Medium Shading 1 Accent 2" w:semiHidden="0" w:uiPriority="63" w:unhideWhenUsed="0"/>
+    <w:lsdException w:name="Medium Shading 2 Accent 2" w:semiHidden="0" w:uiPriority="64" w:unhideWhenUsed="0"/>
+    <w:lsdException w:name="Medium List 1 Accent 2" w:semiHidden="0" w:uiPriority="65" w:unhideWhenUsed="0"/>
+    <w:lsdException w:name="Medium List 2 Accent 2" w:semiHidden="0" w:uiPriority="66" w:unhideWhenUsed="0"/>
+    <w:lsdException w:name="Medium Grid 1 Accent 2" w:semiHidden="0" w:uiPriority="67" w:unhideWhenUsed="0"/>
+    <w:lsdException w:name="Medium Grid 2 Accent 2" w:semiHidden="0" w:uiPriority="68" w:unhideWhenUsed="0"/>
+    <w:lsdException w:name="Medium Grid 3 Accent 2" w:semiHidden="0" w:uiPriority="69" w:unhideWhenUsed="0"/>
+    <w:lsdException w:name="Dark List Accent 2" w:semiHidden="0" w:uiPriority="70" w:unhideWhenUsed="0"/>
+    <w:lsdException w:name="Colorful Shading Accent 2" w:semiHidden="0" w:uiPriority="71" w:unhideWhenUsed="0"/>
+    <w:lsdException w:name="Colorful List Accent 2" w:semiHidden="0" w:uiPriority="72" w:unhideWhenUsed="0"/>
+    <w:lsdException w:name="Colorful Grid Accent 2" w:semiHidden="0" w:uiPriority="73" w:unhideWhenUsed="0"/>
+    <w:lsdException w:name="Light Shading Accent 3" w:semiHidden="0" w:uiPriority="60" w:unhideWhenUsed="0"/>
+    <w:lsdException w:name="Light List Accent 3" w:semiHidden="0" w:uiPriority="61" w:unhideWhenUsed="0"/>
+    <w:lsdException w:name="Light Grid Accent 3" w:semiHidden="0" w:uiPriority="62" w:unhideWhenUsed="0"/>
+    <w:lsdException w:name="Medium Shading 1 Accent 3" w:semiHidden="0" w:uiPriority="63" w:unhideWhenUsed="0"/>
+    <w:lsdException w:name="Medium Shading 2 Accent 3" w:semiHidden="0" w:uiPriority="64" w:unhideWhenUsed="0"/>
+    <w:lsdException w:name="Medium List 1 Accent 3" w:semiHidden="0" w:uiPriority="65" w:unhideWhenUsed="0"/>
+    <w:lsdException w:name="Medium List 2 Accent 3" w:semiHidden="0" w:uiPriority="66" w:unhideWhenUsed="0"/>
+    <w:lsdException w:name="Medium Grid 1 Accent 3" w:semiHidden="0" w:uiPriority="67" w:unhideWhenUsed="0"/>
+    <w:lsdException w:name="Medium Grid 2 Accent 3" w:semiHidden="0" w:uiPriority="68" w:unhideWhenUsed="0"/>
+    <w:lsdException w:name="Medium Grid 3 Accent 3" w:semiHidden="0" w:uiPriority="69" w:unhideWhenUsed="0"/>
+    <w:lsdException w:name="Dark List Accent 3" w:semiHidden="0" w:uiPriority="70" w:unhideWhenUsed="0"/>
+    <w:lsdException w:name="Colorful Shading Accent 3" w:semiHidden="0" w:uiPriority="71" w:unhideWhenUsed="0"/>
+    <w:lsdException w:name="Colorful List Accent 3" w:semiHidden="0" w:uiPriority="72" w:unhideWhenUsed="0"/>
+    <w:lsdException w:name="Colorful Grid Accent 3" w:semiHidden="0" w:uiPriority="73" w:unhideWhenUsed="0"/>
+    <w:lsdException w:name="Light Shading Accent 4" w:semiHidden="0" w:uiPriority="60" w:unhideWhenUsed="0"/>
+    <w:lsdException w:name="Light List Accent 4" w:semiHidden="0" w:uiPriority="61" w:unhideWhenUsed="0"/>
+    <w:lsdException w:name="Light Grid Accent 4" w:semiHidden="0" w:uiPriority="62" w:unhideWhenUsed="0"/>
+    <w:lsdException w:name="Medium Shading 1 Accent 4" w:semiHidden="0" w:uiPriority="63" w:unhideWhenUsed="0"/>
+    <w:lsdException w:name="Medium Shading 2 Accent 4" w:semiHidden="0" w:uiPriority="64" w:unhideWhenUsed="0"/>
+    <w:lsdException w:name="Medium List 1 Accent 4" w:semiHidden="0" w:uiPriority="65" w:unhideWhenUsed="0"/>
+    <w:lsdException w:name="Medium List 2 Accent 4" w:semiHidden="0" w:uiPriority="66" w:unhideWhenUsed="0"/>
+    <w:lsdException w:name="Medium Grid 1 Accent 4" w:semiHidden="0" w:uiPriority="67" w:unhideWhenUsed="0"/>
+    <w:lsdException w:name="Medium Grid 2 Accent 4" w:semiHidden="0" w:uiPriority="68" w:unhideWhenUsed="0"/>
+    <w:lsdException w:name="Medium Grid 3 Accent 4" w:semiHidden="0" w:uiPriority="69" w:unhideWhenUsed="0"/>
+    <w:lsdException w:name="Dark List Accent 4" w:semiHidden="0" w:uiPriority="70" w:unhideWhenUsed="0"/>
+    <w:lsdException w:name="Colorful Shading Accent 4" w:semiHidden="0" w:uiPriority="71" w:unhideWhenUsed="0"/>
+    <w:lsdException w:name="Colorful List Accent 4" w:semiHidden="0" w:uiPriority="72" w:unhideWhenUsed="0"/>
+    <w:lsdException w:name="Colorful Grid Accent 4" w:semiHidden="0" w:uiPriority="73" w:unhideWhenUsed="0"/>
+    <w:lsdException w:name="Light Shading Accent 5" w:semiHidden="0" w:uiPriority="60" w:unhideWhenUsed="0"/>
+    <w:lsdException w:name="Light List Accent 5" w:semiHidden="0" w:uiPriority="61" w:unhideWhenUsed="0"/>
+    <w:lsdException w:name="Light Grid Accent 5" w:semiHidden="0" w:uiPriority="62" w:unhideWhenUsed="0"/>
+    <w:lsdException w:name="Medium Shading 1 Accent 5" w:semiHidden="0" w:uiPriority="63" w:unhideWhenUsed="0"/>
+    <w:lsdException w:name="Medium Shading 2 Accent 5" w:semiHidden="0" w:uiPriority="64" w:unhideWhenUsed="0"/>
+    <w:lsdException w:name="Medium List 1 Accent 5" w:semiHidden="0" w:uiPriority="65" w:unhideWhenUsed="0"/>
+    <w:lsdException w:name="Medium List 2 Accent 5" w:semiHidden="0" w:uiPriority="66" w:unhideWhenUsed="0"/>
+    <w:lsdException w:name="Medium Grid 1 Accent 5" w:semiHidden="0" w:uiPriority="67" w:unhideWhenUsed="0"/>
+    <w:lsdException w:name="Medium Grid 2 Accent 5" w:semiHidden="0" w:uiPriority="68" w:unhideWhenUsed="0"/>
+    <w:lsdException w:name="Medium Grid 3 Accent 5" w:semiHidden="0" w:uiPriority="69" w:unhideWhenUsed="0"/>
+    <w:lsdException w:name="Dark List Accent 5" w:semiHidden="0" w:uiPriority="70" w:unhideWhenUsed="0"/>
+    <w:lsdException w:name="Colorful Shading Accent 5" w:semiHidden="0" w:uiPriority="71" w:unhideWhenUsed="0"/>
+    <w:lsdException w:name="Colorful List Accent 5" w:semiHidden="0" w:uiPriority="72" w:unhideWhenUsed="0"/>
+    <w:lsdException w:name="Colorful Grid Accent 5" w:semiHidden="0" w:uiPriority="73" w:unhideWhenUsed="0"/>
+    <w:lsdException w:name="Light Shading Accent 6" w:semiHidden="0" w:uiPriority="60" w:unhideWhenUsed="0"/>
+    <w:lsdException w:name="Light List Accent 6" w:semiHidden="0" w:uiPriority="61" w:unhideWhenUsed="0"/>
+    <w:lsdException w:name="Light Grid Accent 6" w:semiHidden="0" w:uiPriority="62" w:unhideWhenUsed="0"/>
+    <w:lsdException w:name="Medium Shading 1 Accent 6" w:semiHidden="0" w:uiPriority="63" w:unhideWhenUsed="0"/>
+    <w:lsdException w:name="Medium Shading 2 Accent 6" w:semiHidden="0" w:uiPriority="64" w:unhideWhenUsed="0"/>
+    <w:lsdException w:name="Medium List 1 Accent 6" w:semiHidden="0" w:uiPriority="65" w:unhideWhenUsed="0"/>
+    <w:lsdException w:name="Medium List 2 Accent 6" w:semiHidden="0" w:uiPriority="66" w:unhideWhenUsed="0"/>
+    <w:lsdException w:name="Medium Grid 1 Accent 6" w:semiHidden="0" w:uiPriority="67" w:unhideWhenUsed="0"/>
+    <w:lsdException w:name="Medium Grid 2 Accent 6" w:semiHidden="0" w:uiPriority="68" w:unhideWhenUsed="0"/>
+    <w:lsdException w:name="Medium Grid 3 Accent 6" w:semiHidden="0" w:uiPriority="69" w:unhideWhenUsed="0"/>
+    <w:lsdException w:name="Dark List Accent 6" w:semiHidden="0" w:uiPriority="70" w:unhideWhenUsed="0"/>
+    <w:lsdException w:name="Colorful Shading Accent 6" w:semiHidden="0" w:uiPriority="71" w:unhideWhenUsed="0"/>
+    <w:lsdException w:name="Colorful List Accent 6" w:semiHidden="0" w:uiPriority="72" w:unhideWhenUsed="0"/>
+    <w:lsdException w:name="Colorful Grid Accent 6" w:semiHidden="0" w:uiPriority="73" w:unhideWhenUsed="0"/>
+    <w:lsdException w:name="Subtle Emphasis" w:semiHidden="0" w:uiPriority="19" w:unhideWhenUsed="0" w:qFormat="1"/>
+    <w:lsdException w:name="Intense Emphasis" w:semiHidden="0" w:uiPriority="21" w:unhideWhenUsed="0" w:qFormat="1"/>
+    <w:lsdException w:name="Subtle Reference" w:semiHidden="0" w:uiPriority="31" w:unhideWhenUsed="0" w:qFormat="1"/>
+    <w:lsdException w:name="Intense Reference" w:semiHidden="0" w:uiPriority="32" w:unhideWhenUsed="0" w:qFormat="1"/>
+    <w:lsdException w:name="Book Title" w:semiHidden="0" w:uiPriority="33" w:unhideWhenUsed="0" w:qFormat="1"/>
+    <w:lsdException w:name="Bibliography" w:uiPriority="37"/>
+    <w:lsdException w:name="TOC Heading" w:uiPriority="39" w:qFormat="1"/>
   </w:latentStyles>
   <w:style w:type="paragraph" w:default="1" w:styleId="Normal">
     <w:name w:val="Normal"/>
@@ -1253,7 +1179,7 @@
     </w:pPr>
     <w:rPr>
       <w:rFonts w:asciiTheme="majorHAnsi" w:eastAsiaTheme="majorEastAsia" w:hAnsiTheme="majorHAnsi" w:cstheme="majorBidi"/>
-      <w:color w:val="6F6F6F" w:themeColor="text1" w:themeTint="D8"/>
+      <w:color w:val="272727" w:themeColor="text1" w:themeTint="D8"/>
       <w:sz w:val="21"/>
       <w:szCs w:val="21"/>
     </w:rPr>
@@ -1276,7 +1202,7 @@
       <w:rFonts w:asciiTheme="majorHAnsi" w:eastAsiaTheme="majorEastAsia" w:hAnsiTheme="majorHAnsi" w:cstheme="majorBidi"/>
       <w:i/>
       <w:iCs/>
-      <w:color w:val="6F6F6F" w:themeColor="text1" w:themeTint="D8"/>
+      <w:color w:val="272727" w:themeColor="text1" w:themeTint="D8"/>
       <w:sz w:val="21"/>
       <w:szCs w:val="21"/>
     </w:rPr>
@@ -1395,7 +1321,7 @@
     <w:uiPriority w:val="9"/>
     <w:rPr>
       <w:rFonts w:asciiTheme="majorHAnsi" w:eastAsiaTheme="majorEastAsia" w:hAnsiTheme="majorHAnsi" w:cstheme="majorBidi"/>
-      <w:color w:val="6F6F6F" w:themeColor="text1" w:themeTint="D8"/>
+      <w:color w:val="272727" w:themeColor="text1" w:themeTint="D8"/>
       <w:sz w:val="21"/>
       <w:szCs w:val="21"/>
     </w:rPr>
@@ -1409,7 +1335,7 @@
       <w:rFonts w:asciiTheme="majorHAnsi" w:eastAsiaTheme="majorEastAsia" w:hAnsiTheme="majorHAnsi" w:cstheme="majorBidi"/>
       <w:i/>
       <w:iCs/>
-      <w:color w:val="6F6F6F" w:themeColor="text1" w:themeTint="D8"/>
+      <w:color w:val="272727" w:themeColor="text1" w:themeTint="D8"/>
       <w:sz w:val="21"/>
       <w:szCs w:val="21"/>
     </w:rPr>
@@ -1459,7 +1385,7 @@
     </w:pPr>
     <w:rPr>
       <w:rFonts w:eastAsiaTheme="minorEastAsia"/>
-      <w:color w:val="919191" w:themeColor="text1" w:themeTint="A5"/>
+      <w:color w:val="5A5A5A" w:themeColor="text1" w:themeTint="A5"/>
       <w:spacing w:val="15"/>
     </w:rPr>
   </w:style>
@@ -1470,7 +1396,7 @@
     <w:uiPriority w:val="11"/>
     <w:rPr>
       <w:rFonts w:eastAsiaTheme="minorEastAsia"/>
-      <w:color w:val="919191" w:themeColor="text1" w:themeTint="A5"/>
+      <w:color w:val="5A5A5A" w:themeColor="text1" w:themeTint="A5"/>
       <w:spacing w:val="15"/>
     </w:rPr>
   </w:style>
@@ -1482,7 +1408,7 @@
     <w:rPr>
       <w:i/>
       <w:iCs/>
-      <w:color w:val="808080" w:themeColor="text1" w:themeTint="BF"/>
+      <w:color w:val="404040" w:themeColor="text1" w:themeTint="BF"/>
     </w:rPr>
   </w:style>
   <w:style w:type="character" w:styleId="Emphasis">
@@ -1531,7 +1457,7 @@
     <w:rPr>
       <w:i/>
       <w:iCs/>
-      <w:color w:val="808080" w:themeColor="text1" w:themeTint="BF"/>
+      <w:color w:val="404040" w:themeColor="text1" w:themeTint="BF"/>
     </w:rPr>
   </w:style>
   <w:style w:type="character" w:customStyle="1" w:styleId="QuoteChar">
@@ -1542,7 +1468,7 @@
     <w:rPr>
       <w:i/>
       <w:iCs/>
-      <w:color w:val="808080" w:themeColor="text1" w:themeTint="BF"/>
+      <w:color w:val="404040" w:themeColor="text1" w:themeTint="BF"/>
     </w:rPr>
   </w:style>
   <w:style w:type="paragraph" w:styleId="IntenseQuote">
@@ -1585,7 +1511,733 @@
     <w:qFormat/>
     <w:rPr>
       <w:smallCaps/>
-      <w:color w:val="919191" w:themeColor="text1" w:themeTint="A5"/>
+      <w:color w:val="5A5A5A" w:themeColor="text1" w:themeTint="A5"/>
+    </w:rPr>
+  </w:style>
+  <w:style w:type="character" w:styleId="IntenseReference">
+    <w:name w:val="Intense Reference"/>
+    <w:basedOn w:val="DefaultParagraphFont"/>
+    <w:uiPriority w:val="32"/>
+    <w:qFormat/>
+    <w:rPr>
+      <w:b/>
+      <w:bCs/>
+      <w:smallCaps/>
+      <w:color w:val="5B9BD5" w:themeColor="accent1"/>
+      <w:spacing w:val="5"/>
+    </w:rPr>
+  </w:style>
+  <w:style w:type="character" w:styleId="BookTitle">
+    <w:name w:val="Book Title"/>
+    <w:basedOn w:val="DefaultParagraphFont"/>
+    <w:uiPriority w:val="33"/>
+    <w:qFormat/>
+    <w:rPr>
+      <w:b/>
+      <w:bCs/>
+      <w:i/>
+      <w:iCs/>
+      <w:spacing w:val="5"/>
+    </w:rPr>
+  </w:style>
+  <w:style w:type="paragraph" w:styleId="ListParagraph">
+    <w:name w:val="List Paragraph"/>
+    <w:basedOn w:val="Normal"/>
+    <w:uiPriority w:val="34"/>
+    <w:qFormat/>
+    <w:pPr>
+      <w:ind w:left="720"/>
+      <w:contextualSpacing/>
+    </w:pPr>
+  </w:style>
+  <w:style w:type="character" w:styleId="Hyperlink">
+    <w:name w:val="Hyperlink"/>
+    <w:basedOn w:val="DefaultParagraphFont"/>
+    <w:uiPriority w:val="99"/>
+    <w:unhideWhenUsed/>
+    <w:rPr>
+      <w:color w:val="0563C1" w:themeColor="hyperlink"/>
+      <w:u w:val="single"/>
+    </w:rPr>
+  </w:style>
+  <w:style w:type="character" w:styleId="FollowedHyperlink">
+    <w:name w:val="FollowedHyperlink"/>
+    <w:basedOn w:val="DefaultParagraphFont"/>
+    <w:uiPriority w:val="99"/>
+    <w:unhideWhenUsed/>
+    <w:rPr>
+      <w:color w:val="954F72" w:themeColor="followedHyperlink"/>
+      <w:u w:val="single"/>
+    </w:rPr>
+  </w:style>
+  <w:style w:type="paragraph" w:styleId="Caption">
+    <w:name w:val="caption"/>
+    <w:basedOn w:val="Normal"/>
+    <w:next w:val="Normal"/>
+    <w:uiPriority w:val="35"/>
+    <w:unhideWhenUsed/>
+    <w:qFormat/>
+    <w:pPr>
+      <w:spacing w:after="200"/>
+    </w:pPr>
+    <w:rPr>
+      <w:i/>
+      <w:iCs/>
+      <w:color w:val="44546A" w:themeColor="text2"/>
+      <w:sz w:val="18"/>
+      <w:szCs w:val="18"/>
+    </w:rPr>
+  </w:style>
+</w:styles>
+</file>
+
+<file path=word/stylesWithEffects.xml><?xml version="1.0" encoding="utf-8"?>
+<w:styles xmlns:wpc="http://schemas.microsoft.com/office/word/2010/wordprocessingCanvas" xmlns:mc="http://schemas.openxmlformats.org/markup-compatibility/2006" xmlns:o="urn:schemas-microsoft-com:office:office" xmlns:r="http://schemas.openxmlformats.org/officeDocument/2006/relationships" xmlns:m="http://schemas.openxmlformats.org/officeDocument/2006/math" xmlns:v="urn:schemas-microsoft-com:vml" xmlns:wp14="http://schemas.microsoft.com/office/word/2010/wordprocessingDrawing" xmlns:wp="http://schemas.openxmlformats.org/drawingml/2006/wordprocessingDrawing" xmlns:w10="urn:schemas-microsoft-com:office:word" xmlns:w="http://schemas.openxmlformats.org/wordprocessingml/2006/main" xmlns:w14="http://schemas.microsoft.com/office/word/2010/wordml" xmlns:wpg="http://schemas.microsoft.com/office/word/2010/wordprocessingGroup" xmlns:wpi="http://schemas.microsoft.com/office/word/2010/wordprocessingInk" xmlns:wne="http://schemas.microsoft.com/office/word/2006/wordml" xmlns:wps="http://schemas.microsoft.com/office/word/2010/wordprocessingShape" mc:Ignorable="w14 wp14">
+  <w:docDefaults>
+    <w:rPrDefault>
+      <w:rPr>
+        <w:rFonts w:asciiTheme="minorHAnsi" w:eastAsiaTheme="minorHAnsi" w:hAnsiTheme="minorHAnsi" w:cstheme="minorBidi"/>
+        <w:sz w:val="22"/>
+        <w:szCs w:val="22"/>
+        <w:lang w:val="en-US" w:eastAsia="en-US" w:bidi="ar-SA"/>
+      </w:rPr>
+    </w:rPrDefault>
+    <w:pPrDefault/>
+  </w:docDefaults>
+  <w:latentStyles w:defLockedState="0" w:defUIPriority="99" w:defSemiHidden="1" w:defUnhideWhenUsed="1" w:defQFormat="0" w:count="267">
+    <w:lsdException w:name="Normal" w:semiHidden="0" w:uiPriority="0" w:unhideWhenUsed="0" w:qFormat="1"/>
+    <w:lsdException w:name="heading 1" w:semiHidden="0" w:uiPriority="9" w:unhideWhenUsed="0" w:qFormat="1"/>
+    <w:lsdException w:name="heading 2" w:uiPriority="9" w:qFormat="1"/>
+    <w:lsdException w:name="heading 3" w:uiPriority="9" w:qFormat="1"/>
+    <w:lsdException w:name="heading 4" w:uiPriority="9" w:qFormat="1"/>
+    <w:lsdException w:name="heading 5" w:uiPriority="9" w:qFormat="1"/>
+    <w:lsdException w:name="heading 6" w:uiPriority="9" w:qFormat="1"/>
+    <w:lsdException w:name="heading 7" w:uiPriority="9" w:qFormat="1"/>
+    <w:lsdException w:name="heading 8" w:uiPriority="9" w:qFormat="1"/>
+    <w:lsdException w:name="heading 9" w:uiPriority="9" w:qFormat="1"/>
+    <w:lsdException w:name="toc 1" w:uiPriority="39"/>
+    <w:lsdException w:name="toc 2" w:uiPriority="39"/>
+    <w:lsdException w:name="toc 3" w:uiPriority="39"/>
+    <w:lsdException w:name="toc 4" w:uiPriority="39"/>
+    <w:lsdException w:name="toc 5" w:uiPriority="39"/>
+    <w:lsdException w:name="toc 6" w:uiPriority="39"/>
+    <w:lsdException w:name="toc 7" w:uiPriority="39"/>
+    <w:lsdException w:name="toc 8" w:uiPriority="39"/>
+    <w:lsdException w:name="toc 9" w:uiPriority="39"/>
+    <w:lsdException w:name="caption" w:uiPriority="35" w:qFormat="1"/>
+    <w:lsdException w:name="Title" w:semiHidden="0" w:uiPriority="10" w:unhideWhenUsed="0" w:qFormat="1"/>
+    <w:lsdException w:name="Default Paragraph Font" w:uiPriority="1"/>
+    <w:lsdException w:name="Subtitle" w:semiHidden="0" w:uiPriority="11" w:unhideWhenUsed="0" w:qFormat="1"/>
+    <w:lsdException w:name="Strong" w:semiHidden="0" w:uiPriority="22" w:unhideWhenUsed="0" w:qFormat="1"/>
+    <w:lsdException w:name="Emphasis" w:semiHidden="0" w:uiPriority="20" w:unhideWhenUsed="0" w:qFormat="1"/>
+    <w:lsdException w:name="Table Grid" w:semiHidden="0" w:uiPriority="39" w:unhideWhenUsed="0"/>
+    <w:lsdException w:name="Placeholder Text" w:unhideWhenUsed="0"/>
+    <w:lsdException w:name="No Spacing" w:semiHidden="0" w:uiPriority="1" w:unhideWhenUsed="0" w:qFormat="1"/>
+    <w:lsdException w:name="Light Shading" w:semiHidden="0" w:uiPriority="60" w:unhideWhenUsed="0"/>
+    <w:lsdException w:name="Light List" w:semiHidden="0" w:uiPriority="61" w:unhideWhenUsed="0"/>
+    <w:lsdException w:name="Light Grid" w:semiHidden="0" w:uiPriority="62" w:unhideWhenUsed="0"/>
+    <w:lsdException w:name="Medium Shading 1" w:semiHidden="0" w:uiPriority="63" w:unhideWhenUsed="0"/>
+    <w:lsdException w:name="Medium Shading 2" w:semiHidden="0" w:uiPriority="64" w:unhideWhenUsed="0"/>
+    <w:lsdException w:name="Medium List 1" w:semiHidden="0" w:uiPriority="65" w:unhideWhenUsed="0"/>
+    <w:lsdException w:name="Medium List 2" w:semiHidden="0" w:uiPriority="66" w:unhideWhenUsed="0"/>
+    <w:lsdException w:name="Medium Grid 1" w:semiHidden="0" w:uiPriority="67" w:unhideWhenUsed="0"/>
+    <w:lsdException w:name="Medium Grid 2" w:semiHidden="0" w:uiPriority="68" w:unhideWhenUsed="0"/>
+    <w:lsdException w:name="Medium Grid 3" w:semiHidden="0" w:uiPriority="69" w:unhideWhenUsed="0"/>
+    <w:lsdException w:name="Dark List" w:semiHidden="0" w:uiPriority="70" w:unhideWhenUsed="0"/>
+    <w:lsdException w:name="Colorful Shading" w:semiHidden="0" w:uiPriority="71" w:unhideWhenUsed="0"/>
+    <w:lsdException w:name="Colorful List" w:semiHidden="0" w:uiPriority="72" w:unhideWhenUsed="0"/>
+    <w:lsdException w:name="Colorful Grid" w:semiHidden="0" w:uiPriority="73" w:unhideWhenUsed="0"/>
+    <w:lsdException w:name="Light Shading Accent 1" w:semiHidden="0" w:uiPriority="60" w:unhideWhenUsed="0"/>
+    <w:lsdException w:name="Light List Accent 1" w:semiHidden="0" w:uiPriority="61" w:unhideWhenUsed="0"/>
+    <w:lsdException w:name="Light Grid Accent 1" w:semiHidden="0" w:uiPriority="62" w:unhideWhenUsed="0"/>
+    <w:lsdException w:name="Medium Shading 1 Accent 1" w:semiHidden="0" w:uiPriority="63" w:unhideWhenUsed="0"/>
+    <w:lsdException w:name="Medium Shading 2 Accent 1" w:semiHidden="0" w:uiPriority="64" w:unhideWhenUsed="0"/>
+    <w:lsdException w:name="Medium List 1 Accent 1" w:semiHidden="0" w:uiPriority="65" w:unhideWhenUsed="0"/>
+    <w:lsdException w:name="Revision" w:unhideWhenUsed="0"/>
+    <w:lsdException w:name="List Paragraph" w:semiHidden="0" w:uiPriority="34" w:unhideWhenUsed="0" w:qFormat="1"/>
+    <w:lsdException w:name="Quote" w:semiHidden="0" w:uiPriority="29" w:unhideWhenUsed="0" w:qFormat="1"/>
+    <w:lsdException w:name="Intense Quote" w:semiHidden="0" w:uiPriority="30" w:unhideWhenUsed="0" w:qFormat="1"/>
+    <w:lsdException w:name="Medium List 2 Accent 1" w:semiHidden="0" w:uiPriority="66" w:unhideWhenUsed="0"/>
+    <w:lsdException w:name="Medium Grid 1 Accent 1" w:semiHidden="0" w:uiPriority="67" w:unhideWhenUsed="0"/>
+    <w:lsdException w:name="Medium Grid 2 Accent 1" w:semiHidden="0" w:uiPriority="68" w:unhideWhenUsed="0"/>
+    <w:lsdException w:name="Medium Grid 3 Accent 1" w:semiHidden="0" w:uiPriority="69" w:unhideWhenUsed="0"/>
+    <w:lsdException w:name="Dark List Accent 1" w:semiHidden="0" w:uiPriority="70" w:unhideWhenUsed="0"/>
+    <w:lsdException w:name="Colorful Shading Accent 1" w:semiHidden="0" w:uiPriority="71" w:unhideWhenUsed="0"/>
+    <w:lsdException w:name="Colorful List Accent 1" w:semiHidden="0" w:uiPriority="72" w:unhideWhenUsed="0"/>
+    <w:lsdException w:name="Colorful Grid Accent 1" w:semiHidden="0" w:uiPriority="73" w:unhideWhenUsed="0"/>
+    <w:lsdException w:name="Light Shading Accent 2" w:semiHidden="0" w:uiPriority="60" w:unhideWhenUsed="0"/>
+    <w:lsdException w:name="Light List Accent 2" w:semiHidden="0" w:uiPriority="61" w:unhideWhenUsed="0"/>
+    <w:lsdException w:name="Light Grid Accent 2" w:semiHidden="0" w:uiPriority="62" w:unhideWhenUsed="0"/>
+    <w:lsdException w:name="Medium Shading 1 Accent 2" w:semiHidden="0" w:uiPriority="63" w:unhideWhenUsed="0"/>
+    <w:lsdException w:name="Medium Shading 2 Accent 2" w:semiHidden="0" w:uiPriority="64" w:unhideWhenUsed="0"/>
+    <w:lsdException w:name="Medium List 1 Accent 2" w:semiHidden="0" w:uiPriority="65" w:unhideWhenUsed="0"/>
+    <w:lsdException w:name="Medium List 2 Accent 2" w:semiHidden="0" w:uiPriority="66" w:unhideWhenUsed="0"/>
+    <w:lsdException w:name="Medium Grid 1 Accent 2" w:semiHidden="0" w:uiPriority="67" w:unhideWhenUsed="0"/>
+    <w:lsdException w:name="Medium Grid 2 Accent 2" w:semiHidden="0" w:uiPriority="68" w:unhideWhenUsed="0"/>
+    <w:lsdException w:name="Medium Grid 3 Accent 2" w:semiHidden="0" w:uiPriority="69" w:unhideWhenUsed="0"/>
+    <w:lsdException w:name="Dark List Accent 2" w:semiHidden="0" w:uiPriority="70" w:unhideWhenUsed="0"/>
+    <w:lsdException w:name="Colorful Shading Accent 2" w:semiHidden="0" w:uiPriority="71" w:unhideWhenUsed="0"/>
+    <w:lsdException w:name="Colorful List Accent 2" w:semiHidden="0" w:uiPriority="72" w:unhideWhenUsed="0"/>
+    <w:lsdException w:name="Colorful Grid Accent 2" w:semiHidden="0" w:uiPriority="73" w:unhideWhenUsed="0"/>
+    <w:lsdException w:name="Light Shading Accent 3" w:semiHidden="0" w:uiPriority="60" w:unhideWhenUsed="0"/>
+    <w:lsdException w:name="Light List Accent 3" w:semiHidden="0" w:uiPriority="61" w:unhideWhenUsed="0"/>
+    <w:lsdException w:name="Light Grid Accent 3" w:semiHidden="0" w:uiPriority="62" w:unhideWhenUsed="0"/>
+    <w:lsdException w:name="Medium Shading 1 Accent 3" w:semiHidden="0" w:uiPriority="63" w:unhideWhenUsed="0"/>
+    <w:lsdException w:name="Medium Shading 2 Accent 3" w:semiHidden="0" w:uiPriority="64" w:unhideWhenUsed="0"/>
+    <w:lsdException w:name="Medium List 1 Accent 3" w:semiHidden="0" w:uiPriority="65" w:unhideWhenUsed="0"/>
+    <w:lsdException w:name="Medium List 2 Accent 3" w:semiHidden="0" w:uiPriority="66" w:unhideWhenUsed="0"/>
+    <w:lsdException w:name="Medium Grid 1 Accent 3" w:semiHidden="0" w:uiPriority="67" w:unhideWhenUsed="0"/>
+    <w:lsdException w:name="Medium Grid 2 Accent 3" w:semiHidden="0" w:uiPriority="68" w:unhideWhenUsed="0"/>
+    <w:lsdException w:name="Medium Grid 3 Accent 3" w:semiHidden="0" w:uiPriority="69" w:unhideWhenUsed="0"/>
+    <w:lsdException w:name="Dark List Accent 3" w:semiHidden="0" w:uiPriority="70" w:unhideWhenUsed="0"/>
+    <w:lsdException w:name="Colorful Shading Accent 3" w:semiHidden="0" w:uiPriority="71" w:unhideWhenUsed="0"/>
+    <w:lsdException w:name="Colorful List Accent 3" w:semiHidden="0" w:uiPriority="72" w:unhideWhenUsed="0"/>
+    <w:lsdException w:name="Colorful Grid Accent 3" w:semiHidden="0" w:uiPriority="73" w:unhideWhenUsed="0"/>
+    <w:lsdException w:name="Light Shading Accent 4" w:semiHidden="0" w:uiPriority="60" w:unhideWhenUsed="0"/>
+    <w:lsdException w:name="Light List Accent 4" w:semiHidden="0" w:uiPriority="61" w:unhideWhenUsed="0"/>
+    <w:lsdException w:name="Light Grid Accent 4" w:semiHidden="0" w:uiPriority="62" w:unhideWhenUsed="0"/>
+    <w:lsdException w:name="Medium Shading 1 Accent 4" w:semiHidden="0" w:uiPriority="63" w:unhideWhenUsed="0"/>
+    <w:lsdException w:name="Medium Shading 2 Accent 4" w:semiHidden="0" w:uiPriority="64" w:unhideWhenUsed="0"/>
+    <w:lsdException w:name="Medium List 1 Accent 4" w:semiHidden="0" w:uiPriority="65" w:unhideWhenUsed="0"/>
+    <w:lsdException w:name="Medium List 2 Accent 4" w:semiHidden="0" w:uiPriority="66" w:unhideWhenUsed="0"/>
+    <w:lsdException w:name="Medium Grid 1 Accent 4" w:semiHidden="0" w:uiPriority="67" w:unhideWhenUsed="0"/>
+    <w:lsdException w:name="Medium Grid 2 Accent 4" w:semiHidden="0" w:uiPriority="68" w:unhideWhenUsed="0"/>
+    <w:lsdException w:name="Medium Grid 3 Accent 4" w:semiHidden="0" w:uiPriority="69" w:unhideWhenUsed="0"/>
+    <w:lsdException w:name="Dark List Accent 4" w:semiHidden="0" w:uiPriority="70" w:unhideWhenUsed="0"/>
+    <w:lsdException w:name="Colorful Shading Accent 4" w:semiHidden="0" w:uiPriority="71" w:unhideWhenUsed="0"/>
+    <w:lsdException w:name="Colorful List Accent 4" w:semiHidden="0" w:uiPriority="72" w:unhideWhenUsed="0"/>
+    <w:lsdException w:name="Colorful Grid Accent 4" w:semiHidden="0" w:uiPriority="73" w:unhideWhenUsed="0"/>
+    <w:lsdException w:name="Light Shading Accent 5" w:semiHidden="0" w:uiPriority="60" w:unhideWhenUsed="0"/>
+    <w:lsdException w:name="Light List Accent 5" w:semiHidden="0" w:uiPriority="61" w:unhideWhenUsed="0"/>
+    <w:lsdException w:name="Light Grid Accent 5" w:semiHidden="0" w:uiPriority="62" w:unhideWhenUsed="0"/>
+    <w:lsdException w:name="Medium Shading 1 Accent 5" w:semiHidden="0" w:uiPriority="63" w:unhideWhenUsed="0"/>
+    <w:lsdException w:name="Medium Shading 2 Accent 5" w:semiHidden="0" w:uiPriority="64" w:unhideWhenUsed="0"/>
+    <w:lsdException w:name="Medium List 1 Accent 5" w:semiHidden="0" w:uiPriority="65" w:unhideWhenUsed="0"/>
+    <w:lsdException w:name="Medium List 2 Accent 5" w:semiHidden="0" w:uiPriority="66" w:unhideWhenUsed="0"/>
+    <w:lsdException w:name="Medium Grid 1 Accent 5" w:semiHidden="0" w:uiPriority="67" w:unhideWhenUsed="0"/>
+    <w:lsdException w:name="Medium Grid 2 Accent 5" w:semiHidden="0" w:uiPriority="68" w:unhideWhenUsed="0"/>
+    <w:lsdException w:name="Medium Grid 3 Accent 5" w:semiHidden="0" w:uiPriority="69" w:unhideWhenUsed="0"/>
+    <w:lsdException w:name="Dark List Accent 5" w:semiHidden="0" w:uiPriority="70" w:unhideWhenUsed="0"/>
+    <w:lsdException w:name="Colorful Shading Accent 5" w:semiHidden="0" w:uiPriority="71" w:unhideWhenUsed="0"/>
+    <w:lsdException w:name="Colorful List Accent 5" w:semiHidden="0" w:uiPriority="72" w:unhideWhenUsed="0"/>
+    <w:lsdException w:name="Colorful Grid Accent 5" w:semiHidden="0" w:uiPriority="73" w:unhideWhenUsed="0"/>
+    <w:lsdException w:name="Light Shading Accent 6" w:semiHidden="0" w:uiPriority="60" w:unhideWhenUsed="0"/>
+    <w:lsdException w:name="Light List Accent 6" w:semiHidden="0" w:uiPriority="61" w:unhideWhenUsed="0"/>
+    <w:lsdException w:name="Light Grid Accent 6" w:semiHidden="0" w:uiPriority="62" w:unhideWhenUsed="0"/>
+    <w:lsdException w:name="Medium Shading 1 Accent 6" w:semiHidden="0" w:uiPriority="63" w:unhideWhenUsed="0"/>
+    <w:lsdException w:name="Medium Shading 2 Accent 6" w:semiHidden="0" w:uiPriority="64" w:unhideWhenUsed="0"/>
+    <w:lsdException w:name="Medium List 1 Accent 6" w:semiHidden="0" w:uiPriority="65" w:unhideWhenUsed="0"/>
+    <w:lsdException w:name="Medium List 2 Accent 6" w:semiHidden="0" w:uiPriority="66" w:unhideWhenUsed="0"/>
+    <w:lsdException w:name="Medium Grid 1 Accent 6" w:semiHidden="0" w:uiPriority="67" w:unhideWhenUsed="0"/>
+    <w:lsdException w:name="Medium Grid 2 Accent 6" w:semiHidden="0" w:uiPriority="68" w:unhideWhenUsed="0"/>
+    <w:lsdException w:name="Medium Grid 3 Accent 6" w:semiHidden="0" w:uiPriority="69" w:unhideWhenUsed="0"/>
+    <w:lsdException w:name="Dark List Accent 6" w:semiHidden="0" w:uiPriority="70" w:unhideWhenUsed="0"/>
+    <w:lsdException w:name="Colorful Shading Accent 6" w:semiHidden="0" w:uiPriority="71" w:unhideWhenUsed="0"/>
+    <w:lsdException w:name="Colorful List Accent 6" w:semiHidden="0" w:uiPriority="72" w:unhideWhenUsed="0"/>
+    <w:lsdException w:name="Colorful Grid Accent 6" w:semiHidden="0" w:uiPriority="73" w:unhideWhenUsed="0"/>
+    <w:lsdException w:name="Subtle Emphasis" w:semiHidden="0" w:uiPriority="19" w:unhideWhenUsed="0" w:qFormat="1"/>
+    <w:lsdException w:name="Intense Emphasis" w:semiHidden="0" w:uiPriority="21" w:unhideWhenUsed="0" w:qFormat="1"/>
+    <w:lsdException w:name="Subtle Reference" w:semiHidden="0" w:uiPriority="31" w:unhideWhenUsed="0" w:qFormat="1"/>
+    <w:lsdException w:name="Intense Reference" w:semiHidden="0" w:uiPriority="32" w:unhideWhenUsed="0" w:qFormat="1"/>
+    <w:lsdException w:name="Book Title" w:semiHidden="0" w:uiPriority="33" w:unhideWhenUsed="0" w:qFormat="1"/>
+    <w:lsdException w:name="Bibliography" w:uiPriority="37"/>
+    <w:lsdException w:name="TOC Heading" w:uiPriority="39" w:qFormat="1"/>
+  </w:latentStyles>
+  <w:style w:type="paragraph" w:default="1" w:styleId="Normal">
+    <w:name w:val="Normal"/>
+    <w:qFormat/>
+  </w:style>
+  <w:style w:type="paragraph" w:styleId="Heading1">
+    <w:name w:val="heading 1"/>
+    <w:basedOn w:val="Normal"/>
+    <w:next w:val="Normal"/>
+    <w:link w:val="Heading1Char"/>
+    <w:uiPriority w:val="9"/>
+    <w:qFormat/>
+    <w:pPr>
+      <w:keepNext/>
+      <w:keepLines/>
+      <w:spacing w:before="240"/>
+      <w:outlineLvl w:val="0"/>
+    </w:pPr>
+    <w:rPr>
+      <w:rFonts w:asciiTheme="majorHAnsi" w:eastAsiaTheme="majorEastAsia" w:hAnsiTheme="majorHAnsi" w:cstheme="majorBidi"/>
+      <w:color w:val="2E74B5" w:themeColor="accent1" w:themeShade="BF"/>
+      <w:sz w:val="32"/>
+      <w:szCs w:val="32"/>
+    </w:rPr>
+  </w:style>
+  <w:style w:type="paragraph" w:styleId="Heading2">
+    <w:name w:val="heading 2"/>
+    <w:basedOn w:val="Normal"/>
+    <w:next w:val="Normal"/>
+    <w:link w:val="Heading2Char"/>
+    <w:uiPriority w:val="9"/>
+    <w:unhideWhenUsed/>
+    <w:qFormat/>
+    <w:pPr>
+      <w:keepNext/>
+      <w:keepLines/>
+      <w:spacing w:before="40"/>
+      <w:outlineLvl w:val="1"/>
+    </w:pPr>
+    <w:rPr>
+      <w:rFonts w:asciiTheme="majorHAnsi" w:eastAsiaTheme="majorEastAsia" w:hAnsiTheme="majorHAnsi" w:cstheme="majorBidi"/>
+      <w:color w:val="2E74B5" w:themeColor="accent1" w:themeShade="BF"/>
+      <w:sz w:val="26"/>
+      <w:szCs w:val="26"/>
+    </w:rPr>
+  </w:style>
+  <w:style w:type="paragraph" w:styleId="Heading3">
+    <w:name w:val="heading 3"/>
+    <w:basedOn w:val="Normal"/>
+    <w:next w:val="Normal"/>
+    <w:link w:val="Heading3Char"/>
+    <w:uiPriority w:val="9"/>
+    <w:unhideWhenUsed/>
+    <w:qFormat/>
+    <w:pPr>
+      <w:keepNext/>
+      <w:keepLines/>
+      <w:spacing w:before="40"/>
+      <w:outlineLvl w:val="2"/>
+    </w:pPr>
+    <w:rPr>
+      <w:rFonts w:asciiTheme="majorHAnsi" w:eastAsiaTheme="majorEastAsia" w:hAnsiTheme="majorHAnsi" w:cstheme="majorBidi"/>
+      <w:color w:val="1F4D78" w:themeColor="accent1" w:themeShade="7F"/>
+      <w:sz w:val="24"/>
+      <w:szCs w:val="24"/>
+    </w:rPr>
+  </w:style>
+  <w:style w:type="paragraph" w:styleId="Heading4">
+    <w:name w:val="heading 4"/>
+    <w:basedOn w:val="Normal"/>
+    <w:next w:val="Normal"/>
+    <w:link w:val="Heading4Char"/>
+    <w:uiPriority w:val="9"/>
+    <w:unhideWhenUsed/>
+    <w:qFormat/>
+    <w:pPr>
+      <w:keepNext/>
+      <w:keepLines/>
+      <w:spacing w:before="40"/>
+      <w:outlineLvl w:val="3"/>
+    </w:pPr>
+    <w:rPr>
+      <w:rFonts w:asciiTheme="majorHAnsi" w:eastAsiaTheme="majorEastAsia" w:hAnsiTheme="majorHAnsi" w:cstheme="majorBidi"/>
+      <w:i/>
+      <w:iCs/>
+      <w:color w:val="2E74B5" w:themeColor="accent1" w:themeShade="BF"/>
+    </w:rPr>
+  </w:style>
+  <w:style w:type="paragraph" w:styleId="Heading5">
+    <w:name w:val="heading 5"/>
+    <w:basedOn w:val="Normal"/>
+    <w:next w:val="Normal"/>
+    <w:link w:val="Heading5Char"/>
+    <w:uiPriority w:val="9"/>
+    <w:unhideWhenUsed/>
+    <w:qFormat/>
+    <w:pPr>
+      <w:keepNext/>
+      <w:keepLines/>
+      <w:spacing w:before="40"/>
+      <w:outlineLvl w:val="4"/>
+    </w:pPr>
+    <w:rPr>
+      <w:rFonts w:asciiTheme="majorHAnsi" w:eastAsiaTheme="majorEastAsia" w:hAnsiTheme="majorHAnsi" w:cstheme="majorBidi"/>
+      <w:color w:val="2E74B5" w:themeColor="accent1" w:themeShade="BF"/>
+    </w:rPr>
+  </w:style>
+  <w:style w:type="paragraph" w:styleId="Heading6">
+    <w:name w:val="heading 6"/>
+    <w:basedOn w:val="Normal"/>
+    <w:next w:val="Normal"/>
+    <w:link w:val="Heading6Char"/>
+    <w:uiPriority w:val="9"/>
+    <w:unhideWhenUsed/>
+    <w:qFormat/>
+    <w:pPr>
+      <w:keepNext/>
+      <w:keepLines/>
+      <w:spacing w:before="40"/>
+      <w:outlineLvl w:val="5"/>
+    </w:pPr>
+    <w:rPr>
+      <w:rFonts w:asciiTheme="majorHAnsi" w:eastAsiaTheme="majorEastAsia" w:hAnsiTheme="majorHAnsi" w:cstheme="majorBidi"/>
+      <w:color w:val="1F4D78" w:themeColor="accent1" w:themeShade="7F"/>
+    </w:rPr>
+  </w:style>
+  <w:style w:type="paragraph" w:styleId="Heading7">
+    <w:name w:val="heading 7"/>
+    <w:basedOn w:val="Normal"/>
+    <w:next w:val="Normal"/>
+    <w:link w:val="Heading7Char"/>
+    <w:uiPriority w:val="9"/>
+    <w:unhideWhenUsed/>
+    <w:qFormat/>
+    <w:pPr>
+      <w:keepNext/>
+      <w:keepLines/>
+      <w:spacing w:before="40"/>
+      <w:outlineLvl w:val="6"/>
+    </w:pPr>
+    <w:rPr>
+      <w:rFonts w:asciiTheme="majorHAnsi" w:eastAsiaTheme="majorEastAsia" w:hAnsiTheme="majorHAnsi" w:cstheme="majorBidi"/>
+      <w:i/>
+      <w:iCs/>
+      <w:color w:val="1F4D78" w:themeColor="accent1" w:themeShade="7F"/>
+    </w:rPr>
+  </w:style>
+  <w:style w:type="paragraph" w:styleId="Heading8">
+    <w:name w:val="heading 8"/>
+    <w:basedOn w:val="Normal"/>
+    <w:next w:val="Normal"/>
+    <w:link w:val="Heading8Char"/>
+    <w:uiPriority w:val="9"/>
+    <w:unhideWhenUsed/>
+    <w:qFormat/>
+    <w:pPr>
+      <w:keepNext/>
+      <w:keepLines/>
+      <w:spacing w:before="40"/>
+      <w:outlineLvl w:val="7"/>
+    </w:pPr>
+    <w:rPr>
+      <w:rFonts w:asciiTheme="majorHAnsi" w:eastAsiaTheme="majorEastAsia" w:hAnsiTheme="majorHAnsi" w:cstheme="majorBidi"/>
+      <w:color w:val="272727" w:themeColor="text1" w:themeTint="D8"/>
+      <w:sz w:val="21"/>
+      <w:szCs w:val="21"/>
+    </w:rPr>
+  </w:style>
+  <w:style w:type="paragraph" w:styleId="Heading9">
+    <w:name w:val="heading 9"/>
+    <w:basedOn w:val="Normal"/>
+    <w:next w:val="Normal"/>
+    <w:link w:val="Heading9Char"/>
+    <w:uiPriority w:val="9"/>
+    <w:unhideWhenUsed/>
+    <w:qFormat/>
+    <w:pPr>
+      <w:keepNext/>
+      <w:keepLines/>
+      <w:spacing w:before="40"/>
+      <w:outlineLvl w:val="8"/>
+    </w:pPr>
+    <w:rPr>
+      <w:rFonts w:asciiTheme="majorHAnsi" w:eastAsiaTheme="majorEastAsia" w:hAnsiTheme="majorHAnsi" w:cstheme="majorBidi"/>
+      <w:i/>
+      <w:iCs/>
+      <w:color w:val="272727" w:themeColor="text1" w:themeTint="D8"/>
+      <w:sz w:val="21"/>
+      <w:szCs w:val="21"/>
+    </w:rPr>
+  </w:style>
+  <w:style w:type="character" w:default="1" w:styleId="DefaultParagraphFont">
+    <w:name w:val="Default Paragraph Font"/>
+    <w:uiPriority w:val="1"/>
+    <w:semiHidden/>
+    <w:unhideWhenUsed/>
+  </w:style>
+  <w:style w:type="table" w:default="1" w:styleId="TableNormal">
+    <w:name w:val="Normal Table"/>
+    <w:uiPriority w:val="99"/>
+    <w:semiHidden/>
+    <w:unhideWhenUsed/>
+    <w:tblPr>
+      <w:tblInd w:w="0" w:type="dxa"/>
+      <w:tblCellMar>
+        <w:top w:w="0" w:type="dxa"/>
+        <w:left w:w="108" w:type="dxa"/>
+        <w:bottom w:w="0" w:type="dxa"/>
+        <w:right w:w="108" w:type="dxa"/>
+      </w:tblCellMar>
+    </w:tblPr>
+  </w:style>
+  <w:style w:type="numbering" w:default="1" w:styleId="NoList">
+    <w:name w:val="No List"/>
+    <w:uiPriority w:val="99"/>
+    <w:semiHidden/>
+    <w:unhideWhenUsed/>
+  </w:style>
+  <w:style w:type="character" w:customStyle="1" w:styleId="Heading1Char">
+    <w:name w:val="Heading 1 Char"/>
+    <w:basedOn w:val="DefaultParagraphFont"/>
+    <w:link w:val="Heading1"/>
+    <w:uiPriority w:val="9"/>
+    <w:rPr>
+      <w:rFonts w:asciiTheme="majorHAnsi" w:eastAsiaTheme="majorEastAsia" w:hAnsiTheme="majorHAnsi" w:cstheme="majorBidi"/>
+      <w:color w:val="2E74B5" w:themeColor="accent1" w:themeShade="BF"/>
+      <w:sz w:val="32"/>
+      <w:szCs w:val="32"/>
+    </w:rPr>
+  </w:style>
+  <w:style w:type="character" w:customStyle="1" w:styleId="Heading2Char">
+    <w:name w:val="Heading 2 Char"/>
+    <w:basedOn w:val="DefaultParagraphFont"/>
+    <w:link w:val="Heading2"/>
+    <w:uiPriority w:val="9"/>
+    <w:rPr>
+      <w:rFonts w:asciiTheme="majorHAnsi" w:eastAsiaTheme="majorEastAsia" w:hAnsiTheme="majorHAnsi" w:cstheme="majorBidi"/>
+      <w:color w:val="2E74B5" w:themeColor="accent1" w:themeShade="BF"/>
+      <w:sz w:val="26"/>
+      <w:szCs w:val="26"/>
+    </w:rPr>
+  </w:style>
+  <w:style w:type="character" w:customStyle="1" w:styleId="Heading3Char">
+    <w:name w:val="Heading 3 Char"/>
+    <w:basedOn w:val="DefaultParagraphFont"/>
+    <w:link w:val="Heading3"/>
+    <w:uiPriority w:val="9"/>
+    <w:rPr>
+      <w:rFonts w:asciiTheme="majorHAnsi" w:eastAsiaTheme="majorEastAsia" w:hAnsiTheme="majorHAnsi" w:cstheme="majorBidi"/>
+      <w:color w:val="1F4D78" w:themeColor="accent1" w:themeShade="7F"/>
+      <w:sz w:val="24"/>
+      <w:szCs w:val="24"/>
+    </w:rPr>
+  </w:style>
+  <w:style w:type="character" w:customStyle="1" w:styleId="Heading4Char">
+    <w:name w:val="Heading 4 Char"/>
+    <w:basedOn w:val="DefaultParagraphFont"/>
+    <w:link w:val="Heading4"/>
+    <w:uiPriority w:val="9"/>
+    <w:rPr>
+      <w:rFonts w:asciiTheme="majorHAnsi" w:eastAsiaTheme="majorEastAsia" w:hAnsiTheme="majorHAnsi" w:cstheme="majorBidi"/>
+      <w:i/>
+      <w:iCs/>
+      <w:color w:val="2E74B5" w:themeColor="accent1" w:themeShade="BF"/>
+    </w:rPr>
+  </w:style>
+  <w:style w:type="character" w:customStyle="1" w:styleId="Heading5Char">
+    <w:name w:val="Heading 5 Char"/>
+    <w:basedOn w:val="DefaultParagraphFont"/>
+    <w:link w:val="Heading5"/>
+    <w:uiPriority w:val="9"/>
+    <w:rPr>
+      <w:rFonts w:asciiTheme="majorHAnsi" w:eastAsiaTheme="majorEastAsia" w:hAnsiTheme="majorHAnsi" w:cstheme="majorBidi"/>
+      <w:color w:val="2E74B5" w:themeColor="accent1" w:themeShade="BF"/>
+    </w:rPr>
+  </w:style>
+  <w:style w:type="character" w:customStyle="1" w:styleId="Heading6Char">
+    <w:name w:val="Heading 6 Char"/>
+    <w:basedOn w:val="DefaultParagraphFont"/>
+    <w:link w:val="Heading6"/>
+    <w:uiPriority w:val="9"/>
+    <w:rPr>
+      <w:rFonts w:asciiTheme="majorHAnsi" w:eastAsiaTheme="majorEastAsia" w:hAnsiTheme="majorHAnsi" w:cstheme="majorBidi"/>
+      <w:color w:val="1F4D78" w:themeColor="accent1" w:themeShade="7F"/>
+    </w:rPr>
+  </w:style>
+  <w:style w:type="character" w:customStyle="1" w:styleId="Heading7Char">
+    <w:name w:val="Heading 7 Char"/>
+    <w:basedOn w:val="DefaultParagraphFont"/>
+    <w:link w:val="Heading7"/>
+    <w:uiPriority w:val="9"/>
+    <w:rPr>
+      <w:rFonts w:asciiTheme="majorHAnsi" w:eastAsiaTheme="majorEastAsia" w:hAnsiTheme="majorHAnsi" w:cstheme="majorBidi"/>
+      <w:i/>
+      <w:iCs/>
+      <w:color w:val="1F4D78" w:themeColor="accent1" w:themeShade="7F"/>
+    </w:rPr>
+  </w:style>
+  <w:style w:type="character" w:customStyle="1" w:styleId="Heading8Char">
+    <w:name w:val="Heading 8 Char"/>
+    <w:basedOn w:val="DefaultParagraphFont"/>
+    <w:link w:val="Heading8"/>
+    <w:uiPriority w:val="9"/>
+    <w:rPr>
+      <w:rFonts w:asciiTheme="majorHAnsi" w:eastAsiaTheme="majorEastAsia" w:hAnsiTheme="majorHAnsi" w:cstheme="majorBidi"/>
+      <w:color w:val="272727" w:themeColor="text1" w:themeTint="D8"/>
+      <w:sz w:val="21"/>
+      <w:szCs w:val="21"/>
+    </w:rPr>
+  </w:style>
+  <w:style w:type="character" w:customStyle="1" w:styleId="Heading9Char">
+    <w:name w:val="Heading 9 Char"/>
+    <w:basedOn w:val="DefaultParagraphFont"/>
+    <w:link w:val="Heading9"/>
+    <w:uiPriority w:val="9"/>
+    <w:rPr>
+      <w:rFonts w:asciiTheme="majorHAnsi" w:eastAsiaTheme="majorEastAsia" w:hAnsiTheme="majorHAnsi" w:cstheme="majorBidi"/>
+      <w:i/>
+      <w:iCs/>
+      <w:color w:val="272727" w:themeColor="text1" w:themeTint="D8"/>
+      <w:sz w:val="21"/>
+      <w:szCs w:val="21"/>
+    </w:rPr>
+  </w:style>
+  <w:style w:type="paragraph" w:styleId="Title">
+    <w:name w:val="Title"/>
+    <w:basedOn w:val="Normal"/>
+    <w:next w:val="Normal"/>
+    <w:link w:val="TitleChar"/>
+    <w:uiPriority w:val="10"/>
+    <w:qFormat/>
+    <w:pPr>
+      <w:contextualSpacing/>
+    </w:pPr>
+    <w:rPr>
+      <w:rFonts w:asciiTheme="majorHAnsi" w:eastAsiaTheme="majorEastAsia" w:hAnsiTheme="majorHAnsi" w:cstheme="majorBidi"/>
+      <w:spacing w:val="-10"/>
+      <w:kern w:val="28"/>
+      <w:sz w:val="56"/>
+      <w:szCs w:val="56"/>
+    </w:rPr>
+  </w:style>
+  <w:style w:type="character" w:customStyle="1" w:styleId="TitleChar">
+    <w:name w:val="Title Char"/>
+    <w:basedOn w:val="DefaultParagraphFont"/>
+    <w:link w:val="Title"/>
+    <w:uiPriority w:val="10"/>
+    <w:rPr>
+      <w:rFonts w:asciiTheme="majorHAnsi" w:eastAsiaTheme="majorEastAsia" w:hAnsiTheme="majorHAnsi" w:cstheme="majorBidi"/>
+      <w:spacing w:val="-10"/>
+      <w:kern w:val="28"/>
+      <w:sz w:val="56"/>
+      <w:szCs w:val="56"/>
+    </w:rPr>
+  </w:style>
+  <w:style w:type="paragraph" w:styleId="Subtitle">
+    <w:name w:val="Subtitle"/>
+    <w:basedOn w:val="Normal"/>
+    <w:next w:val="Normal"/>
+    <w:link w:val="SubtitleChar"/>
+    <w:uiPriority w:val="11"/>
+    <w:qFormat/>
+    <w:pPr>
+      <w:numPr>
+        <w:ilvl w:val="1"/>
+      </w:numPr>
+    </w:pPr>
+    <w:rPr>
+      <w:rFonts w:eastAsiaTheme="minorEastAsia"/>
+      <w:color w:val="5A5A5A" w:themeColor="text1" w:themeTint="A5"/>
+      <w:spacing w:val="15"/>
+    </w:rPr>
+  </w:style>
+  <w:style w:type="character" w:customStyle="1" w:styleId="SubtitleChar">
+    <w:name w:val="Subtitle Char"/>
+    <w:basedOn w:val="DefaultParagraphFont"/>
+    <w:link w:val="Subtitle"/>
+    <w:uiPriority w:val="11"/>
+    <w:rPr>
+      <w:rFonts w:eastAsiaTheme="minorEastAsia"/>
+      <w:color w:val="5A5A5A" w:themeColor="text1" w:themeTint="A5"/>
+      <w:spacing w:val="15"/>
+    </w:rPr>
+  </w:style>
+  <w:style w:type="character" w:styleId="SubtleEmphasis">
+    <w:name w:val="Subtle Emphasis"/>
+    <w:basedOn w:val="DefaultParagraphFont"/>
+    <w:uiPriority w:val="19"/>
+    <w:qFormat/>
+    <w:rPr>
+      <w:i/>
+      <w:iCs/>
+      <w:color w:val="404040" w:themeColor="text1" w:themeTint="BF"/>
+    </w:rPr>
+  </w:style>
+  <w:style w:type="character" w:styleId="Emphasis">
+    <w:name w:val="Emphasis"/>
+    <w:basedOn w:val="DefaultParagraphFont"/>
+    <w:uiPriority w:val="20"/>
+    <w:qFormat/>
+    <w:rPr>
+      <w:i/>
+      <w:iCs/>
+    </w:rPr>
+  </w:style>
+  <w:style w:type="character" w:styleId="IntenseEmphasis">
+    <w:name w:val="Intense Emphasis"/>
+    <w:basedOn w:val="DefaultParagraphFont"/>
+    <w:uiPriority w:val="21"/>
+    <w:qFormat/>
+    <w:rPr>
+      <w:i/>
+      <w:iCs/>
+      <w:color w:val="5B9BD5" w:themeColor="accent1"/>
+    </w:rPr>
+  </w:style>
+  <w:style w:type="character" w:styleId="Strong">
+    <w:name w:val="Strong"/>
+    <w:basedOn w:val="DefaultParagraphFont"/>
+    <w:uiPriority w:val="22"/>
+    <w:qFormat/>
+    <w:rPr>
+      <w:b/>
+      <w:bCs/>
+    </w:rPr>
+  </w:style>
+  <w:style w:type="paragraph" w:styleId="Quote">
+    <w:name w:val="Quote"/>
+    <w:basedOn w:val="Normal"/>
+    <w:next w:val="Normal"/>
+    <w:link w:val="QuoteChar"/>
+    <w:uiPriority w:val="29"/>
+    <w:qFormat/>
+    <w:pPr>
+      <w:spacing w:before="200"/>
+      <w:ind w:left="864" w:right="864"/>
+      <w:jc w:val="center"/>
+    </w:pPr>
+    <w:rPr>
+      <w:i/>
+      <w:iCs/>
+      <w:color w:val="404040" w:themeColor="text1" w:themeTint="BF"/>
+    </w:rPr>
+  </w:style>
+  <w:style w:type="character" w:customStyle="1" w:styleId="QuoteChar">
+    <w:name w:val="Quote Char"/>
+    <w:basedOn w:val="DefaultParagraphFont"/>
+    <w:link w:val="Quote"/>
+    <w:uiPriority w:val="29"/>
+    <w:rPr>
+      <w:i/>
+      <w:iCs/>
+      <w:color w:val="404040" w:themeColor="text1" w:themeTint="BF"/>
+    </w:rPr>
+  </w:style>
+  <w:style w:type="paragraph" w:styleId="IntenseQuote">
+    <w:name w:val="Intense Quote"/>
+    <w:basedOn w:val="Normal"/>
+    <w:next w:val="Normal"/>
+    <w:link w:val="IntenseQuoteChar"/>
+    <w:uiPriority w:val="30"/>
+    <w:qFormat/>
+    <w:pPr>
+      <w:pBdr>
+        <w:top w:val="single" w:sz="4" w:space="10" w:color="5B9BD5" w:themeColor="accent1"/>
+        <w:bottom w:val="single" w:sz="4" w:space="10" w:color="5B9BD5" w:themeColor="accent1"/>
+      </w:pBdr>
+      <w:spacing w:before="360" w:after="360"/>
+      <w:ind w:left="864" w:right="864"/>
+      <w:jc w:val="center"/>
+    </w:pPr>
+    <w:rPr>
+      <w:i/>
+      <w:iCs/>
+      <w:color w:val="5B9BD5" w:themeColor="accent1"/>
+    </w:rPr>
+  </w:style>
+  <w:style w:type="character" w:customStyle="1" w:styleId="IntenseQuoteChar">
+    <w:name w:val="Intense Quote Char"/>
+    <w:basedOn w:val="DefaultParagraphFont"/>
+    <w:link w:val="IntenseQuote"/>
+    <w:uiPriority w:val="30"/>
+    <w:rPr>
+      <w:i/>
+      <w:iCs/>
+      <w:color w:val="5B9BD5" w:themeColor="accent1"/>
+    </w:rPr>
+  </w:style>
+  <w:style w:type="character" w:styleId="SubtleReference">
+    <w:name w:val="Subtle Reference"/>
+    <w:basedOn w:val="DefaultParagraphFont"/>
+    <w:uiPriority w:val="31"/>
+    <w:qFormat/>
+    <w:rPr>
+      <w:smallCaps/>
+      <w:color w:val="5A5A5A" w:themeColor="text1" w:themeTint="A5"/>
     </w:rPr>
   </w:style>
   <w:style w:type="character" w:styleId="IntenseReference">
@@ -1670,7 +2322,7 @@
   <a:themeElements>
     <a:clrScheme name="Office">
       <a:dk1>
-        <a:sysClr val="windowText" lastClr="565656"/>
+        <a:sysClr val="windowText" lastClr="000000"/>
       </a:dk1>
       <a:lt1>
         <a:sysClr val="window" lastClr="FFFFFF"/>
@@ -1920,7 +2572,7 @@
   <a:extraClrSchemeLst/>
   <a:extLst>
     <a:ext uri="{05A4C25C-085E-4340-85A3-A5531E510DB2}">
-      <thm15:themeFamily xmlns:thm15="http://schemas.microsoft.com/office/thememl/2012/main" name="Office Theme" id="{62F939B6-93AF-4DB8-9C6B-D6C7DFDC589F}" vid="{4A3C46E8-61CC-4603-A589-7422A47A8E4A}"/>
+      <thm15:themeFamily xmlns="" xmlns:thm15="http://schemas.microsoft.com/office/thememl/2012/main" name="Office Theme" id="{62F939B6-93AF-4DB8-9C6B-D6C7DFDC589F}" vid="{4A3C46E8-61CC-4603-A589-7422A47A8E4A}"/>
     </a:ext>
   </a:extLst>
 </a:theme>

</xml_diff>